<commit_message>
Spatial autocorrelation split to multiple scripts for parallelization
</commit_message>
<xml_diff>
--- a/Project_Frieda/StaticPredictors/Documents/Metadata_Code.docx
+++ b/Project_Frieda/StaticPredictors/Documents/Metadata_Code.docx
@@ -6,14 +6,8 @@
       <w:pPr>
         <w:pStyle w:val="Heading1"/>
         <w:jc w:val="both"/>
-        <w:rPr>
-          <w:lang w:val="de-DE"/>
-        </w:rPr>
-      </w:pPr>
-      <w:r>
-        <w:rPr>
-          <w:lang w:val="de-DE"/>
-        </w:rPr>
+      </w:pPr>
+      <w:r>
         <w:t>Metadata Code – Static Predictors</w:t>
       </w:r>
     </w:p>
@@ -22,7 +16,6 @@
         <w:jc w:val="both"/>
         <w:rPr>
           <w:rFonts w:asciiTheme="majorHAnsi" w:hAnsiTheme="majorHAnsi"/>
-          <w:lang w:val="de-DE"/>
         </w:rPr>
       </w:pPr>
     </w:p>
@@ -30,14 +23,8 @@
       <w:pPr>
         <w:pStyle w:val="Heading2"/>
         <w:jc w:val="both"/>
-        <w:rPr>
-          <w:lang w:val="de-DE"/>
-        </w:rPr>
-      </w:pPr>
-      <w:r>
-        <w:rPr>
-          <w:lang w:val="de-DE"/>
-        </w:rPr>
+      </w:pPr>
+      <w:r>
         <w:t>0_1_Atlas_prep.qmd</w:t>
       </w:r>
     </w:p>
@@ -96,37 +83,7 @@
         <w:rPr>
           <w:rFonts w:asciiTheme="majorHAnsi" w:hAnsiTheme="majorHAnsi"/>
         </w:rPr>
-        <w:t>s in the data are also homogenized to the same NA-string.  S</w:t>
-      </w:r>
-      <w:r>
-        <w:rPr>
-          <w:rFonts w:asciiTheme="majorHAnsi" w:hAnsiTheme="majorHAnsi"/>
-        </w:rPr>
-        <w:t>witched spherical geometry off</w:t>
-      </w:r>
-      <w:r>
-        <w:rPr>
-          <w:rFonts w:asciiTheme="majorHAnsi" w:hAnsiTheme="majorHAnsi"/>
-        </w:rPr>
-        <w:t xml:space="preserve"> and t</w:t>
-      </w:r>
-      <w:r>
-        <w:rPr>
-          <w:rFonts w:asciiTheme="majorHAnsi" w:hAnsiTheme="majorHAnsi"/>
-        </w:rPr>
-        <w:t>ransform</w:t>
-      </w:r>
-      <w:r>
-        <w:rPr>
-          <w:rFonts w:asciiTheme="majorHAnsi" w:hAnsiTheme="majorHAnsi"/>
-        </w:rPr>
-        <w:t>ed</w:t>
-      </w:r>
-      <w:r>
-        <w:rPr>
-          <w:rFonts w:asciiTheme="majorHAnsi" w:hAnsiTheme="majorHAnsi"/>
-        </w:rPr>
-        <w:t xml:space="preserve"> atlas </w:t>
+        <w:t xml:space="preserve">s in the data are also homogenized to the same NA-string.  Switched spherical geometry off and transformed atlas </w:t>
       </w:r>
       <w:r>
         <w:rPr>
@@ -138,13 +95,7 @@
         <w:rPr>
           <w:rFonts w:asciiTheme="majorHAnsi" w:hAnsiTheme="majorHAnsi"/>
         </w:rPr>
-        <w:t xml:space="preserve"> to WGS84</w:t>
-      </w:r>
-      <w:r>
-        <w:rPr>
-          <w:rFonts w:asciiTheme="majorHAnsi" w:hAnsiTheme="majorHAnsi"/>
-        </w:rPr>
-        <w:t>.</w:t>
+        <w:t xml:space="preserve"> to WGS84.</w:t>
       </w:r>
     </w:p>
     <w:p>
@@ -226,7 +177,19 @@
         <w:rPr>
           <w:rFonts w:asciiTheme="majorHAnsi" w:hAnsiTheme="majorHAnsi"/>
         </w:rPr>
-        <w:t>slope == 1 or slightly above 1</w:t>
+        <w:t>slope =</w:t>
+      </w:r>
+      <w:r>
+        <w:rPr>
+          <w:rFonts w:asciiTheme="majorHAnsi" w:hAnsiTheme="majorHAnsi"/>
+        </w:rPr>
+        <w:t xml:space="preserve"> </w:t>
+      </w:r>
+      <w:r>
+        <w:rPr>
+          <w:rFonts w:asciiTheme="majorHAnsi" w:hAnsiTheme="majorHAnsi"/>
+        </w:rPr>
+        <w:t>1 or slightly above 1</w:t>
       </w:r>
       <w:r>
         <w:rPr>
@@ -282,7 +245,43 @@
           <w:bdr w:val="none" w:sz="0" w:space="0" w:color="auto" w:frame="1"/>
           <w:lang w:val="de-DE"/>
         </w:rPr>
-        <w:t>R version 4.3.2 (2023-10-31 ucrt) -- "Eye Holes"</w:t>
+        <w:t xml:space="preserve">R </w:t>
+      </w:r>
+      <w:proofErr w:type="spellStart"/>
+      <w:r>
+        <w:rPr>
+          <w:rFonts w:asciiTheme="majorHAnsi" w:hAnsiTheme="majorHAnsi"/>
+          <w:bdr w:val="none" w:sz="0" w:space="0" w:color="auto" w:frame="1"/>
+          <w:lang w:val="de-DE"/>
+        </w:rPr>
+        <w:t>version</w:t>
+      </w:r>
+      <w:proofErr w:type="spellEnd"/>
+      <w:r>
+        <w:rPr>
+          <w:rFonts w:asciiTheme="majorHAnsi" w:hAnsiTheme="majorHAnsi"/>
+          <w:bdr w:val="none" w:sz="0" w:space="0" w:color="auto" w:frame="1"/>
+          <w:lang w:val="de-DE"/>
+        </w:rPr>
+        <w:t xml:space="preserve"> 4.3.2 (2023-10-31 </w:t>
+      </w:r>
+      <w:proofErr w:type="spellStart"/>
+      <w:r>
+        <w:rPr>
+          <w:rFonts w:asciiTheme="majorHAnsi" w:hAnsiTheme="majorHAnsi"/>
+          <w:bdr w:val="none" w:sz="0" w:space="0" w:color="auto" w:frame="1"/>
+          <w:lang w:val="de-DE"/>
+        </w:rPr>
+        <w:t>ucrt</w:t>
+      </w:r>
+      <w:proofErr w:type="spellEnd"/>
+      <w:r>
+        <w:rPr>
+          <w:rFonts w:asciiTheme="majorHAnsi" w:hAnsiTheme="majorHAnsi"/>
+          <w:bdr w:val="none" w:sz="0" w:space="0" w:color="auto" w:frame="1"/>
+          <w:lang w:val="de-DE"/>
+        </w:rPr>
+        <w:t>) -- "Eye Holes"</w:t>
       </w:r>
     </w:p>
     <w:p>
@@ -313,12 +312,42 @@
           <w:rFonts w:asciiTheme="majorHAnsi" w:hAnsiTheme="majorHAnsi"/>
         </w:rPr>
       </w:pPr>
-      <w:r>
-        <w:rPr>
-          <w:rFonts w:asciiTheme="majorHAnsi" w:hAnsiTheme="majorHAnsi"/>
-        </w:rPr>
-        <w:t>dplyr, rstatix, plyr</w:t>
-      </w:r>
+      <w:proofErr w:type="spellStart"/>
+      <w:r>
+        <w:rPr>
+          <w:rFonts w:asciiTheme="majorHAnsi" w:hAnsiTheme="majorHAnsi"/>
+        </w:rPr>
+        <w:t>dplyr</w:t>
+      </w:r>
+      <w:proofErr w:type="spellEnd"/>
+      <w:r>
+        <w:rPr>
+          <w:rFonts w:asciiTheme="majorHAnsi" w:hAnsiTheme="majorHAnsi"/>
+        </w:rPr>
+        <w:t xml:space="preserve">, </w:t>
+      </w:r>
+      <w:proofErr w:type="spellStart"/>
+      <w:r>
+        <w:rPr>
+          <w:rFonts w:asciiTheme="majorHAnsi" w:hAnsiTheme="majorHAnsi"/>
+        </w:rPr>
+        <w:t>rstatix</w:t>
+      </w:r>
+      <w:proofErr w:type="spellEnd"/>
+      <w:r>
+        <w:rPr>
+          <w:rFonts w:asciiTheme="majorHAnsi" w:hAnsiTheme="majorHAnsi"/>
+        </w:rPr>
+        <w:t xml:space="preserve">, </w:t>
+      </w:r>
+      <w:proofErr w:type="spellStart"/>
+      <w:r>
+        <w:rPr>
+          <w:rFonts w:asciiTheme="majorHAnsi" w:hAnsiTheme="majorHAnsi"/>
+        </w:rPr>
+        <w:t>plyr</w:t>
+      </w:r>
+      <w:proofErr w:type="spellEnd"/>
     </w:p>
     <w:p>
       <w:pPr>
@@ -353,11 +382,19 @@
           <w:rFonts w:asciiTheme="majorHAnsi" w:hAnsiTheme="majorHAnsi"/>
         </w:rPr>
       </w:pPr>
-      <w:r>
-        <w:rPr>
-          <w:rFonts w:asciiTheme="majorHAnsi" w:hAnsiTheme="majorHAnsi"/>
-        </w:rPr>
-        <w:t xml:space="preserve">sparta package (GitHub) </w:t>
+      <w:proofErr w:type="spellStart"/>
+      <w:r>
+        <w:rPr>
+          <w:rFonts w:asciiTheme="majorHAnsi" w:hAnsiTheme="majorHAnsi"/>
+        </w:rPr>
+        <w:t>sparta</w:t>
+      </w:r>
+      <w:proofErr w:type="spellEnd"/>
+      <w:r>
+        <w:rPr>
+          <w:rFonts w:asciiTheme="majorHAnsi" w:hAnsiTheme="majorHAnsi"/>
+        </w:rPr>
+        <w:t xml:space="preserve"> package (GitHub) </w:t>
       </w:r>
       <w:r>
         <w:rPr>
@@ -385,11 +422,33 @@
           <w:rFonts w:asciiTheme="majorHAnsi" w:hAnsiTheme="majorHAnsi"/>
         </w:rPr>
       </w:pPr>
-      <w:r>
-        <w:rPr>
-          <w:rFonts w:asciiTheme="majorHAnsi" w:hAnsiTheme="majorHAnsi"/>
-        </w:rPr>
-        <w:t>tidyr (pivot_wider)</w:t>
+      <w:proofErr w:type="spellStart"/>
+      <w:r>
+        <w:rPr>
+          <w:rFonts w:asciiTheme="majorHAnsi" w:hAnsiTheme="majorHAnsi"/>
+        </w:rPr>
+        <w:t>tidyr</w:t>
+      </w:r>
+      <w:proofErr w:type="spellEnd"/>
+      <w:r>
+        <w:rPr>
+          <w:rFonts w:asciiTheme="majorHAnsi" w:hAnsiTheme="majorHAnsi"/>
+        </w:rPr>
+        <w:t xml:space="preserve"> (</w:t>
+      </w:r>
+      <w:proofErr w:type="spellStart"/>
+      <w:r>
+        <w:rPr>
+          <w:rFonts w:asciiTheme="majorHAnsi" w:hAnsiTheme="majorHAnsi"/>
+        </w:rPr>
+        <w:t>pivot_wider</w:t>
+      </w:r>
+      <w:proofErr w:type="spellEnd"/>
+      <w:r>
+        <w:rPr>
+          <w:rFonts w:asciiTheme="majorHAnsi" w:hAnsiTheme="majorHAnsi"/>
+        </w:rPr>
+        <w:t>)</w:t>
       </w:r>
     </w:p>
     <w:p>
@@ -440,8 +499,16 @@
         <w:rPr>
           <w:rFonts w:asciiTheme="majorHAnsi" w:hAnsiTheme="majorHAnsi"/>
         </w:rPr>
-        <w:t>1) presence_data_raw.rds</w:t>
-      </w:r>
+        <w:t xml:space="preserve">1) </w:t>
+      </w:r>
+      <w:proofErr w:type="spellStart"/>
+      <w:r>
+        <w:rPr>
+          <w:rFonts w:asciiTheme="majorHAnsi" w:hAnsiTheme="majorHAnsi"/>
+        </w:rPr>
+        <w:t>presence_data_raw.rds</w:t>
+      </w:r>
+      <w:proofErr w:type="spellEnd"/>
     </w:p>
     <w:p>
       <w:pPr>
@@ -490,8 +557,16 @@
         <w:rPr>
           <w:rFonts w:asciiTheme="majorHAnsi" w:hAnsiTheme="majorHAnsi"/>
         </w:rPr>
-        <w:t>2) presence_data_reduced.rds</w:t>
-      </w:r>
+        <w:t xml:space="preserve">2) </w:t>
+      </w:r>
+      <w:proofErr w:type="spellStart"/>
+      <w:r>
+        <w:rPr>
+          <w:rFonts w:asciiTheme="majorHAnsi" w:hAnsiTheme="majorHAnsi"/>
+        </w:rPr>
+        <w:t>presence_data_reduced.rds</w:t>
+      </w:r>
+      <w:proofErr w:type="spellEnd"/>
     </w:p>
     <w:p>
       <w:pPr>
@@ -519,8 +594,16 @@
         <w:rPr>
           <w:rFonts w:asciiTheme="majorHAnsi" w:hAnsiTheme="majorHAnsi"/>
         </w:rPr>
-        <w:t>3) presence_data_final.rds</w:t>
-      </w:r>
+        <w:t xml:space="preserve">3) </w:t>
+      </w:r>
+      <w:proofErr w:type="spellStart"/>
+      <w:r>
+        <w:rPr>
+          <w:rFonts w:asciiTheme="majorHAnsi" w:hAnsiTheme="majorHAnsi"/>
+        </w:rPr>
+        <w:t>presence_data_final.rds</w:t>
+      </w:r>
+      <w:proofErr w:type="spellEnd"/>
     </w:p>
     <w:p>
       <w:pPr>
@@ -574,7 +657,6 @@
         <w:rPr>
           <w:rFonts w:asciiTheme="majorHAnsi" w:hAnsiTheme="majorHAnsi"/>
         </w:rPr>
-        <w:lastRenderedPageBreak/>
         <w:t>Total N cells Atlas</w:t>
       </w:r>
     </w:p>
@@ -1006,6 +1088,19 @@
     </w:p>
     <w:p>
       <w:pPr>
+        <w:rPr>
+          <w:rFonts w:asciiTheme="majorHAnsi" w:eastAsiaTheme="majorEastAsia" w:hAnsiTheme="majorHAnsi" w:cstheme="majorBidi"/>
+          <w:color w:val="0F4761" w:themeColor="accent1" w:themeShade="BF"/>
+          <w:sz w:val="32"/>
+          <w:szCs w:val="32"/>
+        </w:rPr>
+      </w:pPr>
+      <w:r>
+        <w:br w:type="page"/>
+      </w:r>
+    </w:p>
+    <w:p>
+      <w:pPr>
         <w:pStyle w:val="Heading2"/>
       </w:pPr>
       <w:r>
@@ -1039,7 +1134,10 @@
     </w:p>
     <w:p>
       <w:r>
-        <w:t>For this script, the scales were reduced to the one with the highest resolution. These are different between atlases.</w:t>
+        <w:t>For this script, the scales were reduced to the one with the highest resolution. These are different between atlases</w:t>
+      </w:r>
+      <w:r>
+        <w:t>, which affects several calculations such as the increment for spatial autocorrelation. Keep in mind that scales differ across datasets.</w:t>
       </w:r>
     </w:p>
     <w:p>
@@ -1059,11 +1157,21 @@
         </w:numPr>
         <w:spacing w:after="0"/>
       </w:pPr>
-      <w:r>
-        <w:t xml:space="preserve">dplyr, </w:t>
-      </w:r>
-      <w:r>
-        <w:t xml:space="preserve">rstatix, </w:t>
+      <w:proofErr w:type="spellStart"/>
+      <w:r>
+        <w:t>dplyr</w:t>
+      </w:r>
+      <w:proofErr w:type="spellEnd"/>
+      <w:r>
+        <w:t xml:space="preserve">, </w:t>
+      </w:r>
+      <w:proofErr w:type="spellStart"/>
+      <w:r>
+        <w:t>rstatix</w:t>
+      </w:r>
+      <w:proofErr w:type="spellEnd"/>
+      <w:r>
+        <w:t xml:space="preserve">, </w:t>
       </w:r>
     </w:p>
     <w:p>
@@ -1097,8 +1205,13 @@
       <w:r>
         <w:t>ape (</w:t>
       </w:r>
-      <w:r>
-        <w:t>ladderize and read phylogenetic tree)</w:t>
+      <w:proofErr w:type="spellStart"/>
+      <w:r>
+        <w:t>ladderize</w:t>
+      </w:r>
+      <w:proofErr w:type="spellEnd"/>
+      <w:r>
+        <w:t xml:space="preserve"> and read phylogenetic tree)</w:t>
       </w:r>
     </w:p>
     <w:p>
@@ -1110,11 +1223,21 @@
         </w:numPr>
         <w:spacing w:after="0"/>
       </w:pPr>
+      <w:proofErr w:type="spellStart"/>
       <w:r>
         <w:t>phyloregion</w:t>
       </w:r>
-      <w:r>
-        <w:t xml:space="preserve"> (Fair Proportion Evol. Distinctness)</w:t>
+      <w:proofErr w:type="spellEnd"/>
+      <w:r>
+        <w:t xml:space="preserve"> (Fair Proportion </w:t>
+      </w:r>
+      <w:proofErr w:type="spellStart"/>
+      <w:r>
+        <w:t>Evol</w:t>
+      </w:r>
+      <w:proofErr w:type="spellEnd"/>
+      <w:r>
+        <w:t>. Distinctness)</w:t>
       </w:r>
     </w:p>
     <w:p>
@@ -1140,9 +1263,21 @@
         <w:spacing w:after="0"/>
       </w:pPr>
       <w:r>
-        <w:lastRenderedPageBreak/>
-        <w:t>geosphere, geodata, terra, tidyverse, tidyterra</w:t>
-      </w:r>
+        <w:t xml:space="preserve">geosphere, geodata, terra, </w:t>
+      </w:r>
+      <w:proofErr w:type="spellStart"/>
+      <w:r>
+        <w:t>tidyverse</w:t>
+      </w:r>
+      <w:proofErr w:type="spellEnd"/>
+      <w:r>
+        <w:t xml:space="preserve">, </w:t>
+      </w:r>
+      <w:proofErr w:type="spellStart"/>
+      <w:r>
+        <w:t>tidyterra</w:t>
+      </w:r>
+      <w:proofErr w:type="spellEnd"/>
       <w:r>
         <w:t xml:space="preserve"> (Geometries)</w:t>
       </w:r>
@@ -1177,8 +1312,21 @@
         </w:numPr>
         <w:spacing w:after="0"/>
       </w:pPr>
-      <w:r>
-        <w:t>BirdTree (single tree from Weeks et al 2022– is subsample of BirdTree)</w:t>
+      <w:proofErr w:type="spellStart"/>
+      <w:r>
+        <w:t>BirdTree</w:t>
+      </w:r>
+      <w:proofErr w:type="spellEnd"/>
+      <w:r>
+        <w:t xml:space="preserve"> (single tree from Weeks et al 2022– is subsample of </w:t>
+      </w:r>
+      <w:proofErr w:type="spellStart"/>
+      <w:r>
+        <w:t>BirdTree</w:t>
+      </w:r>
+      <w:proofErr w:type="spellEnd"/>
+      <w:r>
+        <w:t>)</w:t>
       </w:r>
     </w:p>
     <w:p>
@@ -1211,9 +1359,11 @@
         </w:numPr>
         <w:spacing w:after="0"/>
       </w:pPr>
+      <w:proofErr w:type="spellStart"/>
       <w:r>
         <w:t>presence_data_final.rds</w:t>
       </w:r>
+      <w:proofErr w:type="spellEnd"/>
     </w:p>
     <w:p>
       <w:pPr>
@@ -1224,8 +1374,13 @@
         </w:numPr>
         <w:spacing w:after="0"/>
       </w:pPr>
-      <w:r>
-        <w:t xml:space="preserve">presence_sf_list.rds </w:t>
+      <w:proofErr w:type="spellStart"/>
+      <w:r>
+        <w:t>presence_sf_list.rds</w:t>
+      </w:r>
+      <w:proofErr w:type="spellEnd"/>
+      <w:r>
+        <w:t xml:space="preserve"> </w:t>
       </w:r>
     </w:p>
     <w:p>
@@ -1246,13 +1401,7 @@
         <w:spacing w:after="0"/>
       </w:pPr>
       <w:r>
-        <w:t xml:space="preserve">From </w:t>
-      </w:r>
-      <w:r>
-        <w:t>0_3_Climate_Niche_prep.qmd</w:t>
-      </w:r>
-      <w:r>
-        <w:t xml:space="preserve"> script:</w:t>
+        <w:t>From 0_3_Climate_Niche_prep.qmd script:</w:t>
       </w:r>
     </w:p>
     <w:p>
@@ -1264,9 +1413,11 @@
         </w:numPr>
         <w:spacing w:after="0"/>
       </w:pPr>
+      <w:proofErr w:type="spellStart"/>
       <w:r>
         <w:t>Niches_df.rds</w:t>
       </w:r>
+      <w:proofErr w:type="spellEnd"/>
     </w:p>
     <w:p>
       <w:pPr>
@@ -1277,9 +1428,11 @@
         </w:numPr>
         <w:spacing w:after="0"/>
       </w:pPr>
+      <w:proofErr w:type="spellStart"/>
       <w:r>
         <w:t>RangeSizeBOTW_df.rds</w:t>
       </w:r>
+      <w:proofErr w:type="spellEnd"/>
     </w:p>
     <w:p>
       <w:pPr>
@@ -1322,255 +1475,2688 @@
       </w:r>
     </w:p>
     <w:p/>
+    <w:p>
+      <w:pPr>
+        <w:pStyle w:val="Heading3"/>
+      </w:pPr>
+      <w:r>
+        <w:t>Produces the following files:</w:t>
+      </w:r>
+    </w:p>
+    <w:p>
+      <w:pPr>
+        <w:pStyle w:val="ListParagraph"/>
+        <w:numPr>
+          <w:ilvl w:val="0"/>
+          <w:numId w:val="13"/>
+        </w:numPr>
+      </w:pPr>
+      <w:proofErr w:type="spellStart"/>
+      <w:r>
+        <w:rPr>
+          <w:rStyle w:val="Heading4Char"/>
+        </w:rPr>
+        <w:t>Presence_sf_list.rds</w:t>
+      </w:r>
+      <w:proofErr w:type="spellEnd"/>
+      <w:r>
+        <w:rPr>
+          <w:rStyle w:val="Heading4Char"/>
+        </w:rPr>
+        <w:t xml:space="preserve"> </w:t>
+      </w:r>
+      <w:r>
+        <w:t>(list of sf objects for each atlas and sampling period)</w:t>
+      </w:r>
+    </w:p>
+    <w:p>
+      <w:pPr>
+        <w:pStyle w:val="ListParagraph"/>
+        <w:numPr>
+          <w:ilvl w:val="0"/>
+          <w:numId w:val="13"/>
+        </w:numPr>
+      </w:pPr>
+      <w:proofErr w:type="spellStart"/>
+      <w:r>
+        <w:rPr>
+          <w:rStyle w:val="Heading4Char"/>
+        </w:rPr>
+        <w:t>Diversity_AvgEffort.rds</w:t>
+      </w:r>
+      <w:proofErr w:type="spellEnd"/>
+      <w:r>
+        <w:t xml:space="preserve"> (Data</w:t>
+      </w:r>
+      <w:r>
+        <w:t xml:space="preserve"> </w:t>
+      </w:r>
+      <w:r>
+        <w:t>frame with alpha, beta, gamma richness and mean sampling effort</w:t>
+      </w:r>
+      <w:r>
+        <w:t xml:space="preserve"> </w:t>
+      </w:r>
+      <w:r>
+        <w:t>per species)</w:t>
+      </w:r>
+    </w:p>
+    <w:p>
+      <w:pPr>
+        <w:pStyle w:val="ListParagraph"/>
+        <w:numPr>
+          <w:ilvl w:val="0"/>
+          <w:numId w:val="13"/>
+        </w:numPr>
+      </w:pPr>
+      <w:proofErr w:type="spellStart"/>
+      <w:r>
+        <w:rPr>
+          <w:rStyle w:val="Heading4Char"/>
+        </w:rPr>
+        <w:t>SAC_df.rds</w:t>
+      </w:r>
+      <w:proofErr w:type="spellEnd"/>
+      <w:r>
+        <w:rPr>
+          <w:rStyle w:val="Heading4Char"/>
+        </w:rPr>
+        <w:t xml:space="preserve"> </w:t>
+      </w:r>
+      <w:r>
+        <w:t>(</w:t>
+      </w:r>
+      <w:r>
+        <w:t xml:space="preserve">Data frame with </w:t>
+      </w:r>
+      <w:r>
+        <w:t>M</w:t>
+      </w:r>
+      <w:r>
+        <w:t>oran’s I</w:t>
+      </w:r>
+      <w:r>
+        <w:t>)</w:t>
+      </w:r>
+    </w:p>
+    <w:p>
+      <w:pPr>
+        <w:pStyle w:val="ListParagraph"/>
+        <w:numPr>
+          <w:ilvl w:val="0"/>
+          <w:numId w:val="13"/>
+        </w:numPr>
+      </w:pPr>
+      <w:proofErr w:type="spellStart"/>
+      <w:r>
+        <w:rPr>
+          <w:rStyle w:val="Heading4Char"/>
+        </w:rPr>
+        <w:t>Geometries.rds</w:t>
+      </w:r>
+      <w:proofErr w:type="spellEnd"/>
+      <w:r>
+        <w:t xml:space="preserve"> (</w:t>
+      </w:r>
+      <w:r>
+        <w:t>Data frame with g</w:t>
+      </w:r>
+      <w:r>
+        <w:t>eometric features of atlas and species ranges)</w:t>
+      </w:r>
+    </w:p>
+    <w:p>
+      <w:pPr>
+        <w:pStyle w:val="ListParagraph"/>
+        <w:numPr>
+          <w:ilvl w:val="0"/>
+          <w:numId w:val="13"/>
+        </w:numPr>
+      </w:pPr>
+      <w:proofErr w:type="spellStart"/>
+      <w:r>
+        <w:rPr>
+          <w:rStyle w:val="Heading4Char"/>
+        </w:rPr>
+        <w:t>Coocc_df_final.rds</w:t>
+      </w:r>
+      <w:proofErr w:type="spellEnd"/>
+      <w:r>
+        <w:t xml:space="preserve"> (</w:t>
+      </w:r>
+      <w:r>
+        <w:t>Data frame with c</w:t>
+      </w:r>
+      <w:r>
+        <w:t>o-occurrence indices per species)</w:t>
+      </w:r>
+    </w:p>
+    <w:p>
+      <w:pPr>
+        <w:pStyle w:val="ListParagraph"/>
+        <w:numPr>
+          <w:ilvl w:val="0"/>
+          <w:numId w:val="13"/>
+        </w:numPr>
+      </w:pPr>
+      <w:proofErr w:type="spellStart"/>
+      <w:r>
+        <w:rPr>
+          <w:rStyle w:val="Heading4Char"/>
+        </w:rPr>
+        <w:t>All_predictors.rds</w:t>
+      </w:r>
+      <w:proofErr w:type="spellEnd"/>
+      <w:r>
+        <w:t xml:space="preserve"> (</w:t>
+      </w:r>
+      <w:r>
+        <w:t>Merged f</w:t>
+      </w:r>
+      <w:r>
+        <w:t>inal data</w:t>
+      </w:r>
+      <w:r>
+        <w:t xml:space="preserve"> </w:t>
+      </w:r>
+      <w:r>
+        <w:t>frame with all predictors ready for predictor selection)</w:t>
+      </w:r>
+    </w:p>
+    <w:p/>
     <w:tbl>
       <w:tblPr>
         <w:tblStyle w:val="TableGrid"/>
         <w:tblW w:w="0" w:type="auto"/>
         <w:tblBorders>
+          <w:top w:val="none" w:sz="0" w:space="0" w:color="auto"/>
+          <w:left w:val="none" w:sz="0" w:space="0" w:color="auto"/>
+          <w:bottom w:val="none" w:sz="0" w:space="0" w:color="auto"/>
+          <w:right w:val="none" w:sz="0" w:space="0" w:color="auto"/>
           <w:insideH w:val="none" w:sz="0" w:space="0" w:color="auto"/>
           <w:insideV w:val="none" w:sz="0" w:space="0" w:color="auto"/>
         </w:tblBorders>
         <w:tblLook w:val="04A0" w:firstRow="1" w:lastRow="0" w:firstColumn="1" w:lastColumn="0" w:noHBand="0" w:noVBand="1"/>
       </w:tblPr>
       <w:tblGrid>
-        <w:gridCol w:w="3111"/>
         <w:gridCol w:w="3142"/>
         <w:gridCol w:w="3143"/>
+        <w:gridCol w:w="3111"/>
       </w:tblGrid>
       <w:tr>
+        <w:trPr>
+          <w:trHeight w:val="362"/>
+        </w:trPr>
         <w:tc>
           <w:tcPr>
             <w:tcW w:w="9396" w:type="dxa"/>
             <w:gridSpan w:val="3"/>
+          </w:tcPr>
+          <w:p>
+            <w:pPr>
+              <w:rPr>
+                <w:sz w:val="16"/>
+                <w:szCs w:val="16"/>
+              </w:rPr>
+            </w:pPr>
+            <w:r>
+              <w:rPr>
+                <w:sz w:val="16"/>
+                <w:szCs w:val="16"/>
+              </w:rPr>
+              <w:t>Table XX: All predictor variables extracted</w:t>
+            </w:r>
+          </w:p>
+        </w:tc>
+      </w:tr>
+      <w:tr>
+        <w:trPr>
+          <w:gridAfter w:val="1"/>
+          <w:wAfter w:w="3111" w:type="dxa"/>
+        </w:trPr>
+        <w:tc>
+          <w:tcPr>
+            <w:tcW w:w="3142" w:type="dxa"/>
+            <w:tcBorders>
+              <w:top w:val="single" w:sz="4" w:space="0" w:color="auto"/>
+              <w:left w:val="single" w:sz="4" w:space="0" w:color="auto"/>
+              <w:bottom w:val="single" w:sz="4" w:space="0" w:color="auto"/>
+            </w:tcBorders>
+          </w:tcPr>
+          <w:p>
+            <w:pPr>
+              <w:rPr>
+                <w:b/>
+                <w:bCs/>
+                <w:sz w:val="16"/>
+                <w:szCs w:val="16"/>
+              </w:rPr>
+            </w:pPr>
+            <w:r>
+              <w:rPr>
+                <w:b/>
+                <w:bCs/>
+                <w:sz w:val="16"/>
+                <w:szCs w:val="16"/>
+              </w:rPr>
+              <w:t>Atlas predictors</w:t>
+            </w:r>
+          </w:p>
+        </w:tc>
+        <w:tc>
+          <w:tcPr>
+            <w:tcW w:w="3143" w:type="dxa"/>
             <w:tcBorders>
               <w:top w:val="single" w:sz="4" w:space="0" w:color="auto"/>
               <w:bottom w:val="single" w:sz="4" w:space="0" w:color="auto"/>
-            </w:tcBorders>
-          </w:tcPr>
-          <w:p>
+              <w:right w:val="single" w:sz="4" w:space="0" w:color="auto"/>
+            </w:tcBorders>
+          </w:tcPr>
+          <w:p>
+            <w:pPr>
+              <w:rPr>
+                <w:b/>
+                <w:bCs/>
+                <w:sz w:val="16"/>
+                <w:szCs w:val="16"/>
+              </w:rPr>
+            </w:pPr>
             <w:r>
-              <w:t xml:space="preserve">Table XX: </w:t>
+              <w:rPr>
+                <w:b/>
+                <w:bCs/>
+                <w:sz w:val="16"/>
+                <w:szCs w:val="16"/>
+              </w:rPr>
+              <w:t>Species predictors</w:t>
+            </w:r>
+          </w:p>
+        </w:tc>
+      </w:tr>
+      <w:tr>
+        <w:trPr>
+          <w:gridAfter w:val="1"/>
+          <w:wAfter w:w="3111" w:type="dxa"/>
+        </w:trPr>
+        <w:tc>
+          <w:tcPr>
+            <w:tcW w:w="3142" w:type="dxa"/>
+            <w:tcBorders>
+              <w:top w:val="single" w:sz="4" w:space="0" w:color="auto"/>
+              <w:left w:val="single" w:sz="4" w:space="0" w:color="auto"/>
+            </w:tcBorders>
+            <w:vAlign w:val="center"/>
+          </w:tcPr>
+          <w:p>
+            <w:pPr>
+              <w:rPr>
+                <w:sz w:val="16"/>
+                <w:szCs w:val="16"/>
+              </w:rPr>
+            </w:pPr>
+            <w:r>
+              <w:rPr>
+                <w:sz w:val="16"/>
+                <w:szCs w:val="16"/>
+              </w:rPr>
+              <w:t>Dataset</w:t>
+            </w:r>
+          </w:p>
+        </w:tc>
+        <w:tc>
+          <w:tcPr>
+            <w:tcW w:w="3143" w:type="dxa"/>
+            <w:tcBorders>
+              <w:top w:val="single" w:sz="4" w:space="0" w:color="auto"/>
+              <w:right w:val="single" w:sz="4" w:space="0" w:color="auto"/>
+            </w:tcBorders>
+            <w:vAlign w:val="center"/>
+          </w:tcPr>
+          <w:p>
+            <w:pPr>
+              <w:rPr>
+                <w:sz w:val="16"/>
+                <w:szCs w:val="16"/>
+              </w:rPr>
+            </w:pPr>
+            <w:r>
+              <w:rPr>
+                <w:sz w:val="16"/>
+                <w:szCs w:val="16"/>
+              </w:rPr>
+              <w:t>AOO</w:t>
+            </w:r>
+          </w:p>
+        </w:tc>
+      </w:tr>
+      <w:tr>
+        <w:trPr>
+          <w:gridAfter w:val="1"/>
+          <w:wAfter w:w="3111" w:type="dxa"/>
+        </w:trPr>
+        <w:tc>
+          <w:tcPr>
+            <w:tcW w:w="3142" w:type="dxa"/>
+            <w:tcBorders>
+              <w:left w:val="single" w:sz="4" w:space="0" w:color="auto"/>
+            </w:tcBorders>
+          </w:tcPr>
+          <w:p>
+            <w:pPr>
+              <w:rPr>
+                <w:sz w:val="16"/>
+                <w:szCs w:val="16"/>
+              </w:rPr>
+            </w:pPr>
+            <w:r>
+              <w:rPr>
+                <w:sz w:val="16"/>
+                <w:szCs w:val="16"/>
+              </w:rPr>
+              <w:t>Total area</w:t>
+            </w:r>
+          </w:p>
+        </w:tc>
+        <w:tc>
+          <w:tcPr>
+            <w:tcW w:w="3143" w:type="dxa"/>
+            <w:tcBorders>
+              <w:right w:val="single" w:sz="4" w:space="0" w:color="auto"/>
+            </w:tcBorders>
+          </w:tcPr>
+          <w:p>
+            <w:pPr>
+              <w:rPr>
+                <w:sz w:val="16"/>
+                <w:szCs w:val="16"/>
+              </w:rPr>
+            </w:pPr>
+            <w:r>
+              <w:rPr>
+                <w:sz w:val="16"/>
+                <w:szCs w:val="16"/>
+              </w:rPr>
+              <w:t>Relative occupancy # cells</w:t>
+            </w:r>
+          </w:p>
+        </w:tc>
+      </w:tr>
+      <w:tr>
+        <w:trPr>
+          <w:gridAfter w:val="1"/>
+          <w:wAfter w:w="3111" w:type="dxa"/>
+        </w:trPr>
+        <w:tc>
+          <w:tcPr>
+            <w:tcW w:w="3142" w:type="dxa"/>
+            <w:tcBorders>
+              <w:left w:val="single" w:sz="4" w:space="0" w:color="auto"/>
+            </w:tcBorders>
+          </w:tcPr>
+          <w:p>
+            <w:pPr>
+              <w:rPr>
+                <w:sz w:val="16"/>
+                <w:szCs w:val="16"/>
+              </w:rPr>
+            </w:pPr>
+            <w:r>
+              <w:rPr>
+                <w:sz w:val="16"/>
+                <w:szCs w:val="16"/>
+              </w:rPr>
+              <w:t>Total area sampled</w:t>
+            </w:r>
+          </w:p>
+        </w:tc>
+        <w:tc>
+          <w:tcPr>
+            <w:tcW w:w="3143" w:type="dxa"/>
+            <w:tcBorders>
+              <w:right w:val="single" w:sz="4" w:space="0" w:color="auto"/>
+            </w:tcBorders>
+          </w:tcPr>
+          <w:p>
+            <w:pPr>
+              <w:rPr>
+                <w:sz w:val="16"/>
+                <w:szCs w:val="16"/>
+              </w:rPr>
+            </w:pPr>
+            <w:r>
+              <w:rPr>
+                <w:sz w:val="16"/>
+                <w:szCs w:val="16"/>
+              </w:rPr>
+              <w:t>Fractal dimension (AOO)</w:t>
+            </w:r>
+          </w:p>
+        </w:tc>
+      </w:tr>
+      <w:tr>
+        <w:trPr>
+          <w:gridAfter w:val="1"/>
+          <w:wAfter w:w="3111" w:type="dxa"/>
+        </w:trPr>
+        <w:tc>
+          <w:tcPr>
+            <w:tcW w:w="3142" w:type="dxa"/>
+            <w:tcBorders>
+              <w:left w:val="single" w:sz="4" w:space="0" w:color="auto"/>
+            </w:tcBorders>
+          </w:tcPr>
+          <w:p>
+            <w:pPr>
+              <w:rPr>
+                <w:sz w:val="16"/>
+                <w:szCs w:val="16"/>
+              </w:rPr>
+            </w:pPr>
+            <w:r>
+              <w:rPr>
+                <w:sz w:val="16"/>
+                <w:szCs w:val="16"/>
+              </w:rPr>
+              <w:t>Time period</w:t>
+            </w:r>
+          </w:p>
+        </w:tc>
+        <w:tc>
+          <w:tcPr>
+            <w:tcW w:w="3143" w:type="dxa"/>
+            <w:tcBorders>
+              <w:right w:val="single" w:sz="4" w:space="0" w:color="auto"/>
+            </w:tcBorders>
+          </w:tcPr>
+          <w:p>
+            <w:pPr>
+              <w:rPr>
+                <w:sz w:val="16"/>
+                <w:szCs w:val="16"/>
+              </w:rPr>
+            </w:pPr>
+          </w:p>
+        </w:tc>
+      </w:tr>
+      <w:tr>
+        <w:trPr>
+          <w:gridAfter w:val="1"/>
+          <w:wAfter w:w="3111" w:type="dxa"/>
+        </w:trPr>
+        <w:tc>
+          <w:tcPr>
+            <w:tcW w:w="3142" w:type="dxa"/>
+            <w:tcBorders>
+              <w:left w:val="single" w:sz="4" w:space="0" w:color="auto"/>
+              <w:bottom w:val="single" w:sz="4" w:space="0" w:color="auto"/>
+            </w:tcBorders>
+          </w:tcPr>
+          <w:p>
+            <w:pPr>
+              <w:rPr>
+                <w:sz w:val="16"/>
+                <w:szCs w:val="16"/>
+              </w:rPr>
+            </w:pPr>
+            <w:r>
+              <w:rPr>
+                <w:sz w:val="16"/>
+                <w:szCs w:val="16"/>
+              </w:rPr>
+              <w:t>Grain</w:t>
+            </w:r>
+          </w:p>
+        </w:tc>
+        <w:tc>
+          <w:tcPr>
+            <w:tcW w:w="3143" w:type="dxa"/>
+            <w:tcBorders>
+              <w:bottom w:val="single" w:sz="4" w:space="0" w:color="auto"/>
+              <w:right w:val="single" w:sz="4" w:space="0" w:color="auto"/>
+            </w:tcBorders>
+          </w:tcPr>
+          <w:p>
+            <w:pPr>
+              <w:rPr>
+                <w:sz w:val="16"/>
+                <w:szCs w:val="16"/>
+              </w:rPr>
+            </w:pPr>
+            <w:r>
+              <w:rPr>
+                <w:sz w:val="16"/>
+                <w:szCs w:val="16"/>
+              </w:rPr>
+              <w:t>Climatic niche breadth</w:t>
+            </w:r>
+          </w:p>
+        </w:tc>
+      </w:tr>
+      <w:tr>
+        <w:trPr>
+          <w:gridAfter w:val="1"/>
+          <w:wAfter w:w="3111" w:type="dxa"/>
+        </w:trPr>
+        <w:tc>
+          <w:tcPr>
+            <w:tcW w:w="3142" w:type="dxa"/>
+            <w:tcBorders>
+              <w:top w:val="single" w:sz="4" w:space="0" w:color="auto"/>
+              <w:left w:val="single" w:sz="4" w:space="0" w:color="auto"/>
+            </w:tcBorders>
+          </w:tcPr>
+          <w:p>
+            <w:pPr>
+              <w:rPr>
+                <w:sz w:val="16"/>
+                <w:szCs w:val="16"/>
+              </w:rPr>
+            </w:pPr>
+            <w:r>
+              <w:rPr>
+                <w:sz w:val="16"/>
+                <w:szCs w:val="16"/>
+              </w:rPr>
+              <w:t>Gamma Diversity</w:t>
+            </w:r>
+          </w:p>
+        </w:tc>
+        <w:tc>
+          <w:tcPr>
+            <w:tcW w:w="3143" w:type="dxa"/>
+            <w:tcBorders>
+              <w:top w:val="single" w:sz="4" w:space="0" w:color="auto"/>
+              <w:right w:val="single" w:sz="4" w:space="0" w:color="auto"/>
+            </w:tcBorders>
+          </w:tcPr>
+          <w:p>
+            <w:pPr>
+              <w:rPr>
+                <w:sz w:val="16"/>
+                <w:szCs w:val="16"/>
+              </w:rPr>
+            </w:pPr>
+            <w:r>
+              <w:rPr>
+                <w:sz w:val="16"/>
+                <w:szCs w:val="16"/>
+              </w:rPr>
+              <w:t>Alpha diversity</w:t>
+            </w:r>
+          </w:p>
+        </w:tc>
+      </w:tr>
+      <w:tr>
+        <w:trPr>
+          <w:gridAfter w:val="1"/>
+          <w:wAfter w:w="3111" w:type="dxa"/>
+        </w:trPr>
+        <w:tc>
+          <w:tcPr>
+            <w:tcW w:w="3142" w:type="dxa"/>
+            <w:tcBorders>
+              <w:left w:val="single" w:sz="4" w:space="0" w:color="auto"/>
+            </w:tcBorders>
+          </w:tcPr>
+          <w:p>
+            <w:pPr>
+              <w:rPr>
+                <w:sz w:val="16"/>
+                <w:szCs w:val="16"/>
+              </w:rPr>
+            </w:pPr>
+          </w:p>
+        </w:tc>
+        <w:tc>
+          <w:tcPr>
+            <w:tcW w:w="3143" w:type="dxa"/>
+            <w:tcBorders>
+              <w:right w:val="single" w:sz="4" w:space="0" w:color="auto"/>
+            </w:tcBorders>
+          </w:tcPr>
+          <w:p>
+            <w:pPr>
+              <w:rPr>
+                <w:sz w:val="16"/>
+                <w:szCs w:val="16"/>
+              </w:rPr>
+            </w:pPr>
+            <w:r>
+              <w:rPr>
+                <w:sz w:val="16"/>
+                <w:szCs w:val="16"/>
+              </w:rPr>
+              <w:t>Beta diversity</w:t>
+            </w:r>
+          </w:p>
+        </w:tc>
+      </w:tr>
+      <w:tr>
+        <w:trPr>
+          <w:gridAfter w:val="1"/>
+          <w:wAfter w:w="3111" w:type="dxa"/>
+        </w:trPr>
+        <w:tc>
+          <w:tcPr>
+            <w:tcW w:w="3142" w:type="dxa"/>
+            <w:tcBorders>
+              <w:left w:val="single" w:sz="4" w:space="0" w:color="auto"/>
+            </w:tcBorders>
+          </w:tcPr>
+          <w:p>
+            <w:pPr>
+              <w:rPr>
+                <w:sz w:val="16"/>
+                <w:szCs w:val="16"/>
+              </w:rPr>
+            </w:pPr>
+          </w:p>
+        </w:tc>
+        <w:tc>
+          <w:tcPr>
+            <w:tcW w:w="3143" w:type="dxa"/>
+            <w:tcBorders>
+              <w:right w:val="single" w:sz="4" w:space="0" w:color="auto"/>
+            </w:tcBorders>
+          </w:tcPr>
+          <w:p>
+            <w:pPr>
+              <w:rPr>
+                <w:sz w:val="16"/>
+                <w:szCs w:val="16"/>
+              </w:rPr>
+            </w:pPr>
+            <w:r>
+              <w:rPr>
+                <w:sz w:val="16"/>
+                <w:szCs w:val="16"/>
+              </w:rPr>
+              <w:t>Mean sampling effort</w:t>
+            </w:r>
+          </w:p>
+        </w:tc>
+      </w:tr>
+      <w:tr>
+        <w:trPr>
+          <w:gridAfter w:val="1"/>
+          <w:wAfter w:w="3111" w:type="dxa"/>
+        </w:trPr>
+        <w:tc>
+          <w:tcPr>
+            <w:tcW w:w="3142" w:type="dxa"/>
+            <w:tcBorders>
+              <w:top w:val="single" w:sz="4" w:space="0" w:color="auto"/>
+              <w:left w:val="single" w:sz="4" w:space="0" w:color="auto"/>
+            </w:tcBorders>
+          </w:tcPr>
+          <w:p>
+            <w:pPr>
+              <w:rPr>
+                <w:sz w:val="16"/>
+                <w:szCs w:val="16"/>
+              </w:rPr>
+            </w:pPr>
+          </w:p>
+        </w:tc>
+        <w:tc>
+          <w:tcPr>
+            <w:tcW w:w="3143" w:type="dxa"/>
+            <w:tcBorders>
+              <w:top w:val="single" w:sz="4" w:space="0" w:color="auto"/>
+              <w:right w:val="single" w:sz="4" w:space="0" w:color="auto"/>
+            </w:tcBorders>
+          </w:tcPr>
+          <w:p>
+            <w:pPr>
+              <w:rPr>
+                <w:sz w:val="16"/>
+                <w:szCs w:val="16"/>
+              </w:rPr>
+            </w:pPr>
+            <w:r>
+              <w:rPr>
+                <w:sz w:val="16"/>
+                <w:szCs w:val="16"/>
+              </w:rPr>
+              <w:t>Moran’s I</w:t>
+            </w:r>
+          </w:p>
+        </w:tc>
+      </w:tr>
+      <w:tr>
+        <w:trPr>
+          <w:gridAfter w:val="1"/>
+          <w:wAfter w:w="3111" w:type="dxa"/>
+        </w:trPr>
+        <w:tc>
+          <w:tcPr>
+            <w:tcW w:w="3142" w:type="dxa"/>
+            <w:tcBorders>
+              <w:left w:val="single" w:sz="4" w:space="0" w:color="auto"/>
+              <w:bottom w:val="single" w:sz="4" w:space="0" w:color="auto"/>
+            </w:tcBorders>
+          </w:tcPr>
+          <w:p>
+            <w:pPr>
+              <w:rPr>
+                <w:sz w:val="16"/>
+                <w:szCs w:val="16"/>
+              </w:rPr>
+            </w:pPr>
+          </w:p>
+        </w:tc>
+        <w:tc>
+          <w:tcPr>
+            <w:tcW w:w="3143" w:type="dxa"/>
+            <w:tcBorders>
+              <w:bottom w:val="single" w:sz="4" w:space="0" w:color="auto"/>
+              <w:right w:val="single" w:sz="4" w:space="0" w:color="auto"/>
+            </w:tcBorders>
+          </w:tcPr>
+          <w:p>
+            <w:pPr>
+              <w:rPr>
+                <w:sz w:val="16"/>
+                <w:szCs w:val="16"/>
+              </w:rPr>
+            </w:pPr>
+            <w:r>
+              <w:rPr>
+                <w:sz w:val="16"/>
+                <w:szCs w:val="16"/>
+              </w:rPr>
+              <w:t>Co-occurrence index</w:t>
+            </w:r>
+          </w:p>
+        </w:tc>
+      </w:tr>
+      <w:tr>
+        <w:trPr>
+          <w:gridAfter w:val="1"/>
+          <w:wAfter w:w="3111" w:type="dxa"/>
+        </w:trPr>
+        <w:tc>
+          <w:tcPr>
+            <w:tcW w:w="3142" w:type="dxa"/>
+            <w:tcBorders>
+              <w:top w:val="single" w:sz="4" w:space="0" w:color="auto"/>
+              <w:left w:val="single" w:sz="4" w:space="0" w:color="auto"/>
+            </w:tcBorders>
+          </w:tcPr>
+          <w:p>
+            <w:pPr>
+              <w:rPr>
+                <w:sz w:val="16"/>
+                <w:szCs w:val="16"/>
+              </w:rPr>
+            </w:pPr>
+            <w:r>
+              <w:rPr>
+                <w:sz w:val="16"/>
+                <w:szCs w:val="16"/>
+              </w:rPr>
+              <w:t>North-South Distance</w:t>
+            </w:r>
+          </w:p>
+        </w:tc>
+        <w:tc>
+          <w:tcPr>
+            <w:tcW w:w="3143" w:type="dxa"/>
+            <w:tcBorders>
+              <w:top w:val="single" w:sz="4" w:space="0" w:color="auto"/>
+              <w:right w:val="single" w:sz="4" w:space="0" w:color="auto"/>
+            </w:tcBorders>
+          </w:tcPr>
+          <w:p>
+            <w:pPr>
+              <w:rPr>
+                <w:sz w:val="16"/>
+                <w:szCs w:val="16"/>
+              </w:rPr>
+            </w:pPr>
+            <w:r>
+              <w:rPr>
+                <w:sz w:val="16"/>
+                <w:szCs w:val="16"/>
+              </w:rPr>
+              <w:t>North-South Distance</w:t>
+            </w:r>
+          </w:p>
+        </w:tc>
+      </w:tr>
+      <w:tr>
+        <w:trPr>
+          <w:gridAfter w:val="1"/>
+          <w:wAfter w:w="3111" w:type="dxa"/>
+        </w:trPr>
+        <w:tc>
+          <w:tcPr>
+            <w:tcW w:w="3142" w:type="dxa"/>
+            <w:tcBorders>
+              <w:left w:val="single" w:sz="4" w:space="0" w:color="auto"/>
+            </w:tcBorders>
+          </w:tcPr>
+          <w:p>
+            <w:pPr>
+              <w:rPr>
+                <w:sz w:val="16"/>
+                <w:szCs w:val="16"/>
+              </w:rPr>
+            </w:pPr>
+            <w:r>
+              <w:rPr>
+                <w:sz w:val="16"/>
+                <w:szCs w:val="16"/>
+              </w:rPr>
+              <w:t>East-West Distance</w:t>
+            </w:r>
+          </w:p>
+        </w:tc>
+        <w:tc>
+          <w:tcPr>
+            <w:tcW w:w="3143" w:type="dxa"/>
+            <w:tcBorders>
+              <w:right w:val="single" w:sz="4" w:space="0" w:color="auto"/>
+            </w:tcBorders>
+          </w:tcPr>
+          <w:p>
+            <w:pPr>
+              <w:rPr>
+                <w:sz w:val="16"/>
+                <w:szCs w:val="16"/>
+              </w:rPr>
+            </w:pPr>
+            <w:r>
+              <w:rPr>
+                <w:sz w:val="16"/>
+                <w:szCs w:val="16"/>
+              </w:rPr>
+              <w:t>East-West Distance</w:t>
+            </w:r>
+          </w:p>
+        </w:tc>
+      </w:tr>
+      <w:tr>
+        <w:trPr>
+          <w:gridAfter w:val="1"/>
+          <w:wAfter w:w="3111" w:type="dxa"/>
+        </w:trPr>
+        <w:tc>
+          <w:tcPr>
+            <w:tcW w:w="3142" w:type="dxa"/>
+            <w:tcBorders>
+              <w:left w:val="single" w:sz="4" w:space="0" w:color="auto"/>
+            </w:tcBorders>
+          </w:tcPr>
+          <w:p>
+            <w:pPr>
+              <w:rPr>
+                <w:sz w:val="16"/>
+                <w:szCs w:val="16"/>
+              </w:rPr>
+            </w:pPr>
+            <w:r>
+              <w:rPr>
+                <w:sz w:val="16"/>
+                <w:szCs w:val="16"/>
+              </w:rPr>
+              <w:t>Maximum distance</w:t>
+            </w:r>
+          </w:p>
+        </w:tc>
+        <w:tc>
+          <w:tcPr>
+            <w:tcW w:w="3143" w:type="dxa"/>
+            <w:tcBorders>
+              <w:right w:val="single" w:sz="4" w:space="0" w:color="auto"/>
+            </w:tcBorders>
+          </w:tcPr>
+          <w:p>
+            <w:pPr>
+              <w:rPr>
+                <w:sz w:val="16"/>
+                <w:szCs w:val="16"/>
+              </w:rPr>
+            </w:pPr>
+            <w:r>
+              <w:rPr>
+                <w:sz w:val="16"/>
+                <w:szCs w:val="16"/>
+              </w:rPr>
+              <w:t>Maximum distance</w:t>
+            </w:r>
+          </w:p>
+        </w:tc>
+      </w:tr>
+      <w:tr>
+        <w:trPr>
+          <w:gridAfter w:val="1"/>
+          <w:wAfter w:w="3111" w:type="dxa"/>
+        </w:trPr>
+        <w:tc>
+          <w:tcPr>
+            <w:tcW w:w="3142" w:type="dxa"/>
+            <w:tcBorders>
+              <w:left w:val="single" w:sz="4" w:space="0" w:color="auto"/>
+            </w:tcBorders>
+          </w:tcPr>
+          <w:p>
+            <w:pPr>
+              <w:rPr>
+                <w:sz w:val="16"/>
+                <w:szCs w:val="16"/>
+              </w:rPr>
+            </w:pPr>
+            <w:r>
+              <w:rPr>
+                <w:sz w:val="16"/>
+                <w:szCs w:val="16"/>
+              </w:rPr>
+              <w:t>Length smallest rectangle</w:t>
+            </w:r>
+          </w:p>
+        </w:tc>
+        <w:tc>
+          <w:tcPr>
+            <w:tcW w:w="3143" w:type="dxa"/>
+            <w:tcBorders>
+              <w:right w:val="single" w:sz="4" w:space="0" w:color="auto"/>
+            </w:tcBorders>
+          </w:tcPr>
+          <w:p>
+            <w:pPr>
+              <w:rPr>
+                <w:sz w:val="16"/>
+                <w:szCs w:val="16"/>
+              </w:rPr>
+            </w:pPr>
+            <w:r>
+              <w:rPr>
+                <w:sz w:val="16"/>
+                <w:szCs w:val="16"/>
+              </w:rPr>
+              <w:t>Length smallest rectangle</w:t>
+            </w:r>
+          </w:p>
+        </w:tc>
+      </w:tr>
+      <w:tr>
+        <w:trPr>
+          <w:gridAfter w:val="1"/>
+          <w:wAfter w:w="3111" w:type="dxa"/>
+        </w:trPr>
+        <w:tc>
+          <w:tcPr>
+            <w:tcW w:w="3142" w:type="dxa"/>
+            <w:tcBorders>
+              <w:left w:val="single" w:sz="4" w:space="0" w:color="auto"/>
+            </w:tcBorders>
+          </w:tcPr>
+          <w:p>
+            <w:pPr>
+              <w:rPr>
+                <w:sz w:val="16"/>
+                <w:szCs w:val="16"/>
+              </w:rPr>
+            </w:pPr>
+            <w:r>
+              <w:rPr>
+                <w:sz w:val="16"/>
+                <w:szCs w:val="16"/>
+              </w:rPr>
+              <w:t>Width smallest rectangle</w:t>
+            </w:r>
+          </w:p>
+        </w:tc>
+        <w:tc>
+          <w:tcPr>
+            <w:tcW w:w="3143" w:type="dxa"/>
+            <w:tcBorders>
+              <w:right w:val="single" w:sz="4" w:space="0" w:color="auto"/>
+            </w:tcBorders>
+          </w:tcPr>
+          <w:p>
+            <w:pPr>
+              <w:rPr>
+                <w:sz w:val="16"/>
+                <w:szCs w:val="16"/>
+              </w:rPr>
+            </w:pPr>
+            <w:r>
+              <w:rPr>
+                <w:sz w:val="16"/>
+                <w:szCs w:val="16"/>
+              </w:rPr>
+              <w:t>Width smallest rectangle</w:t>
+            </w:r>
+          </w:p>
+        </w:tc>
+      </w:tr>
+      <w:tr>
+        <w:trPr>
+          <w:gridAfter w:val="1"/>
+          <w:wAfter w:w="3111" w:type="dxa"/>
+        </w:trPr>
+        <w:tc>
+          <w:tcPr>
+            <w:tcW w:w="3142" w:type="dxa"/>
+            <w:tcBorders>
+              <w:left w:val="single" w:sz="4" w:space="0" w:color="auto"/>
+            </w:tcBorders>
+          </w:tcPr>
+          <w:p>
+            <w:pPr>
+              <w:rPr>
+                <w:sz w:val="16"/>
+                <w:szCs w:val="16"/>
+              </w:rPr>
+            </w:pPr>
+            <w:r>
+              <w:rPr>
+                <w:sz w:val="16"/>
+                <w:szCs w:val="16"/>
+              </w:rPr>
+              <w:t>Elongation smallest rectangle</w:t>
+            </w:r>
+          </w:p>
+        </w:tc>
+        <w:tc>
+          <w:tcPr>
+            <w:tcW w:w="3143" w:type="dxa"/>
+            <w:tcBorders>
+              <w:right w:val="single" w:sz="4" w:space="0" w:color="auto"/>
+            </w:tcBorders>
+          </w:tcPr>
+          <w:p>
+            <w:pPr>
+              <w:rPr>
+                <w:sz w:val="16"/>
+                <w:szCs w:val="16"/>
+              </w:rPr>
+            </w:pPr>
+            <w:r>
+              <w:rPr>
+                <w:sz w:val="16"/>
+                <w:szCs w:val="16"/>
+              </w:rPr>
+              <w:t>Elongation smallest rectangle</w:t>
+            </w:r>
+          </w:p>
+        </w:tc>
+      </w:tr>
+      <w:tr>
+        <w:trPr>
+          <w:gridAfter w:val="1"/>
+          <w:wAfter w:w="3111" w:type="dxa"/>
+        </w:trPr>
+        <w:tc>
+          <w:tcPr>
+            <w:tcW w:w="3142" w:type="dxa"/>
+            <w:tcBorders>
+              <w:left w:val="single" w:sz="4" w:space="0" w:color="auto"/>
+            </w:tcBorders>
+          </w:tcPr>
+          <w:p>
+            <w:pPr>
+              <w:rPr>
+                <w:sz w:val="16"/>
+                <w:szCs w:val="16"/>
+              </w:rPr>
+            </w:pPr>
+            <w:r>
+              <w:rPr>
+                <w:sz w:val="16"/>
+                <w:szCs w:val="16"/>
+              </w:rPr>
+              <w:t>Elongation ratio</w:t>
+            </w:r>
+          </w:p>
+        </w:tc>
+        <w:tc>
+          <w:tcPr>
+            <w:tcW w:w="3143" w:type="dxa"/>
+            <w:tcBorders>
+              <w:right w:val="single" w:sz="4" w:space="0" w:color="auto"/>
+            </w:tcBorders>
+          </w:tcPr>
+          <w:p>
+            <w:pPr>
+              <w:rPr>
+                <w:sz w:val="16"/>
+                <w:szCs w:val="16"/>
+              </w:rPr>
+            </w:pPr>
+            <w:r>
+              <w:rPr>
+                <w:sz w:val="16"/>
+                <w:szCs w:val="16"/>
+              </w:rPr>
+              <w:t>Elongation ratio</w:t>
+            </w:r>
+          </w:p>
+        </w:tc>
+      </w:tr>
+      <w:tr>
+        <w:trPr>
+          <w:gridAfter w:val="1"/>
+          <w:wAfter w:w="3111" w:type="dxa"/>
+        </w:trPr>
+        <w:tc>
+          <w:tcPr>
+            <w:tcW w:w="3142" w:type="dxa"/>
+            <w:tcBorders>
+              <w:left w:val="single" w:sz="4" w:space="0" w:color="auto"/>
+            </w:tcBorders>
+          </w:tcPr>
+          <w:p>
+            <w:pPr>
+              <w:rPr>
+                <w:sz w:val="16"/>
+                <w:szCs w:val="16"/>
+              </w:rPr>
+            </w:pPr>
+            <w:r>
+              <w:rPr>
+                <w:sz w:val="16"/>
+                <w:szCs w:val="16"/>
+              </w:rPr>
+              <w:t>Circularity</w:t>
+            </w:r>
+          </w:p>
+        </w:tc>
+        <w:tc>
+          <w:tcPr>
+            <w:tcW w:w="3143" w:type="dxa"/>
+            <w:tcBorders>
+              <w:right w:val="single" w:sz="4" w:space="0" w:color="auto"/>
+            </w:tcBorders>
+          </w:tcPr>
+          <w:p>
+            <w:pPr>
+              <w:rPr>
+                <w:sz w:val="16"/>
+                <w:szCs w:val="16"/>
+              </w:rPr>
+            </w:pPr>
+            <w:r>
+              <w:rPr>
+                <w:sz w:val="16"/>
+                <w:szCs w:val="16"/>
+              </w:rPr>
+              <w:t>Circularity</w:t>
+            </w:r>
+          </w:p>
+        </w:tc>
+      </w:tr>
+      <w:tr>
+        <w:trPr>
+          <w:gridAfter w:val="1"/>
+          <w:wAfter w:w="3111" w:type="dxa"/>
+        </w:trPr>
+        <w:tc>
+          <w:tcPr>
+            <w:tcW w:w="3142" w:type="dxa"/>
+            <w:tcBorders>
+              <w:left w:val="single" w:sz="4" w:space="0" w:color="auto"/>
+            </w:tcBorders>
+          </w:tcPr>
+          <w:p>
+            <w:pPr>
+              <w:rPr>
+                <w:sz w:val="16"/>
+                <w:szCs w:val="16"/>
+              </w:rPr>
+            </w:pPr>
+            <w:r>
+              <w:rPr>
+                <w:sz w:val="16"/>
+                <w:szCs w:val="16"/>
+              </w:rPr>
+              <w:t>Normalized circularity</w:t>
+            </w:r>
+          </w:p>
+        </w:tc>
+        <w:tc>
+          <w:tcPr>
+            <w:tcW w:w="3143" w:type="dxa"/>
+            <w:tcBorders>
+              <w:right w:val="single" w:sz="4" w:space="0" w:color="auto"/>
+            </w:tcBorders>
+          </w:tcPr>
+          <w:p>
+            <w:pPr>
+              <w:rPr>
+                <w:sz w:val="16"/>
+                <w:szCs w:val="16"/>
+              </w:rPr>
+            </w:pPr>
+            <w:r>
+              <w:rPr>
+                <w:sz w:val="16"/>
+                <w:szCs w:val="16"/>
+              </w:rPr>
+              <w:t>Normalized circularity</w:t>
+            </w:r>
+          </w:p>
+        </w:tc>
+      </w:tr>
+      <w:tr>
+        <w:trPr>
+          <w:gridAfter w:val="1"/>
+          <w:wAfter w:w="3111" w:type="dxa"/>
+        </w:trPr>
+        <w:tc>
+          <w:tcPr>
+            <w:tcW w:w="3142" w:type="dxa"/>
+            <w:tcBorders>
+              <w:left w:val="single" w:sz="4" w:space="0" w:color="auto"/>
+            </w:tcBorders>
+          </w:tcPr>
+          <w:p>
+            <w:pPr>
+              <w:rPr>
+                <w:sz w:val="16"/>
+                <w:szCs w:val="16"/>
+              </w:rPr>
+            </w:pPr>
+            <w:r>
+              <w:rPr>
+                <w:sz w:val="16"/>
+                <w:szCs w:val="16"/>
+              </w:rPr>
+              <w:t>Related circumscribing circle</w:t>
+            </w:r>
+          </w:p>
+        </w:tc>
+        <w:tc>
+          <w:tcPr>
+            <w:tcW w:w="3143" w:type="dxa"/>
+            <w:tcBorders>
+              <w:right w:val="single" w:sz="4" w:space="0" w:color="auto"/>
+            </w:tcBorders>
+          </w:tcPr>
+          <w:p>
+            <w:pPr>
+              <w:rPr>
+                <w:sz w:val="16"/>
+                <w:szCs w:val="16"/>
+              </w:rPr>
+            </w:pPr>
+            <w:r>
+              <w:rPr>
+                <w:sz w:val="16"/>
+                <w:szCs w:val="16"/>
+              </w:rPr>
+              <w:t>Related circumscribing circle</w:t>
+            </w:r>
+          </w:p>
+        </w:tc>
+      </w:tr>
+      <w:tr>
+        <w:trPr>
+          <w:gridAfter w:val="1"/>
+          <w:wAfter w:w="3111" w:type="dxa"/>
+        </w:trPr>
+        <w:tc>
+          <w:tcPr>
+            <w:tcW w:w="3142" w:type="dxa"/>
+            <w:tcBorders>
+              <w:left w:val="single" w:sz="4" w:space="0" w:color="auto"/>
+            </w:tcBorders>
+          </w:tcPr>
+          <w:p>
+            <w:pPr>
+              <w:rPr>
+                <w:sz w:val="16"/>
+                <w:szCs w:val="16"/>
+              </w:rPr>
+            </w:pPr>
+            <w:r>
+              <w:rPr>
+                <w:sz w:val="16"/>
+                <w:szCs w:val="16"/>
+              </w:rPr>
+              <w:t>Linearity index</w:t>
+            </w:r>
+          </w:p>
+        </w:tc>
+        <w:tc>
+          <w:tcPr>
+            <w:tcW w:w="3143" w:type="dxa"/>
+            <w:tcBorders>
+              <w:right w:val="single" w:sz="4" w:space="0" w:color="auto"/>
+            </w:tcBorders>
+          </w:tcPr>
+          <w:p>
+            <w:pPr>
+              <w:rPr>
+                <w:sz w:val="16"/>
+                <w:szCs w:val="16"/>
+              </w:rPr>
+            </w:pPr>
+            <w:r>
+              <w:rPr>
+                <w:sz w:val="16"/>
+                <w:szCs w:val="16"/>
+              </w:rPr>
+              <w:t>Linearity index</w:t>
+            </w:r>
+          </w:p>
+        </w:tc>
+      </w:tr>
+      <w:tr>
+        <w:trPr>
+          <w:gridAfter w:val="1"/>
+          <w:wAfter w:w="3111" w:type="dxa"/>
+        </w:trPr>
+        <w:tc>
+          <w:tcPr>
+            <w:tcW w:w="3142" w:type="dxa"/>
+            <w:tcBorders>
+              <w:left w:val="single" w:sz="4" w:space="0" w:color="auto"/>
+            </w:tcBorders>
+          </w:tcPr>
+          <w:p>
+            <w:pPr>
+              <w:rPr>
+                <w:sz w:val="16"/>
+                <w:szCs w:val="16"/>
+              </w:rPr>
+            </w:pPr>
+            <w:r>
+              <w:rPr>
+                <w:sz w:val="16"/>
+                <w:szCs w:val="16"/>
+              </w:rPr>
+              <w:t>North bearing of smallest rectangle</w:t>
+            </w:r>
+          </w:p>
+        </w:tc>
+        <w:tc>
+          <w:tcPr>
+            <w:tcW w:w="3143" w:type="dxa"/>
+            <w:tcBorders>
+              <w:right w:val="single" w:sz="4" w:space="0" w:color="auto"/>
+            </w:tcBorders>
+          </w:tcPr>
+          <w:p>
+            <w:pPr>
+              <w:rPr>
+                <w:sz w:val="16"/>
+                <w:szCs w:val="16"/>
+              </w:rPr>
+            </w:pPr>
+            <w:r>
+              <w:rPr>
+                <w:sz w:val="16"/>
+                <w:szCs w:val="16"/>
+              </w:rPr>
+              <w:t>North bearing of smallest rectangle</w:t>
+            </w:r>
+          </w:p>
+        </w:tc>
+      </w:tr>
+      <w:tr>
+        <w:trPr>
+          <w:gridAfter w:val="1"/>
+          <w:wAfter w:w="3111" w:type="dxa"/>
+        </w:trPr>
+        <w:tc>
+          <w:tcPr>
+            <w:tcW w:w="3142" w:type="dxa"/>
+            <w:tcBorders>
+              <w:left w:val="single" w:sz="4" w:space="0" w:color="auto"/>
+            </w:tcBorders>
+          </w:tcPr>
+          <w:p>
+            <w:pPr>
+              <w:rPr>
+                <w:sz w:val="16"/>
+                <w:szCs w:val="16"/>
+              </w:rPr>
+            </w:pPr>
+            <w:r>
+              <w:rPr>
+                <w:sz w:val="16"/>
+                <w:szCs w:val="16"/>
+              </w:rPr>
+              <w:t>Bearing along the longest axis</w:t>
+            </w:r>
+          </w:p>
+        </w:tc>
+        <w:tc>
+          <w:tcPr>
+            <w:tcW w:w="3143" w:type="dxa"/>
+            <w:tcBorders>
+              <w:right w:val="single" w:sz="4" w:space="0" w:color="auto"/>
+            </w:tcBorders>
+          </w:tcPr>
+          <w:p>
+            <w:pPr>
+              <w:rPr>
+                <w:sz w:val="16"/>
+                <w:szCs w:val="16"/>
+              </w:rPr>
+            </w:pPr>
+            <w:r>
+              <w:rPr>
+                <w:sz w:val="16"/>
+                <w:szCs w:val="16"/>
+              </w:rPr>
+              <w:t>Bearing along the longest axis</w:t>
+            </w:r>
+          </w:p>
+        </w:tc>
+      </w:tr>
+      <w:tr>
+        <w:trPr>
+          <w:gridAfter w:val="1"/>
+          <w:wAfter w:w="3111" w:type="dxa"/>
+        </w:trPr>
+        <w:tc>
+          <w:tcPr>
+            <w:tcW w:w="3142" w:type="dxa"/>
+            <w:tcBorders>
+              <w:left w:val="single" w:sz="4" w:space="0" w:color="auto"/>
+            </w:tcBorders>
+          </w:tcPr>
+          <w:p>
+            <w:pPr>
+              <w:rPr>
+                <w:sz w:val="16"/>
+                <w:szCs w:val="16"/>
+              </w:rPr>
+            </w:pPr>
+            <w:r>
+              <w:rPr>
+                <w:sz w:val="16"/>
+                <w:szCs w:val="16"/>
+              </w:rPr>
+              <w:t>Longitude of Center of Gravity</w:t>
+            </w:r>
+          </w:p>
+        </w:tc>
+        <w:tc>
+          <w:tcPr>
+            <w:tcW w:w="3143" w:type="dxa"/>
+            <w:tcBorders>
+              <w:right w:val="single" w:sz="4" w:space="0" w:color="auto"/>
+            </w:tcBorders>
+          </w:tcPr>
+          <w:p>
+            <w:pPr>
+              <w:rPr>
+                <w:sz w:val="16"/>
+                <w:szCs w:val="16"/>
+              </w:rPr>
+            </w:pPr>
+            <w:r>
+              <w:rPr>
+                <w:sz w:val="16"/>
+                <w:szCs w:val="16"/>
+              </w:rPr>
+              <w:t>Longitude of centroid</w:t>
+            </w:r>
+          </w:p>
+        </w:tc>
+      </w:tr>
+      <w:tr>
+        <w:trPr>
+          <w:gridAfter w:val="1"/>
+          <w:wAfter w:w="3111" w:type="dxa"/>
+        </w:trPr>
+        <w:tc>
+          <w:tcPr>
+            <w:tcW w:w="3142" w:type="dxa"/>
+            <w:tcBorders>
+              <w:left w:val="single" w:sz="4" w:space="0" w:color="auto"/>
+            </w:tcBorders>
+          </w:tcPr>
+          <w:p>
+            <w:pPr>
+              <w:rPr>
+                <w:sz w:val="16"/>
+                <w:szCs w:val="16"/>
+              </w:rPr>
+            </w:pPr>
+            <w:r>
+              <w:rPr>
+                <w:sz w:val="16"/>
+                <w:szCs w:val="16"/>
+              </w:rPr>
+              <w:t>Latitude of Center of Gravity</w:t>
+            </w:r>
+          </w:p>
+        </w:tc>
+        <w:tc>
+          <w:tcPr>
+            <w:tcW w:w="3143" w:type="dxa"/>
+            <w:tcBorders>
+              <w:right w:val="single" w:sz="4" w:space="0" w:color="auto"/>
+            </w:tcBorders>
+          </w:tcPr>
+          <w:p>
+            <w:pPr>
+              <w:rPr>
+                <w:sz w:val="16"/>
+                <w:szCs w:val="16"/>
+              </w:rPr>
+            </w:pPr>
+            <w:r>
+              <w:rPr>
+                <w:sz w:val="16"/>
+                <w:szCs w:val="16"/>
+              </w:rPr>
+              <w:t>Latitude of centroid</w:t>
+            </w:r>
+          </w:p>
+        </w:tc>
+      </w:tr>
+      <w:tr>
+        <w:trPr>
+          <w:gridAfter w:val="1"/>
+          <w:wAfter w:w="3111" w:type="dxa"/>
+        </w:trPr>
+        <w:tc>
+          <w:tcPr>
+            <w:tcW w:w="3142" w:type="dxa"/>
+            <w:tcBorders>
+              <w:left w:val="single" w:sz="4" w:space="0" w:color="auto"/>
+            </w:tcBorders>
+          </w:tcPr>
+          <w:p>
+            <w:pPr>
+              <w:rPr>
+                <w:sz w:val="16"/>
+                <w:szCs w:val="16"/>
+              </w:rPr>
+            </w:pPr>
+          </w:p>
+        </w:tc>
+        <w:tc>
+          <w:tcPr>
+            <w:tcW w:w="3143" w:type="dxa"/>
+            <w:tcBorders>
+              <w:right w:val="single" w:sz="4" w:space="0" w:color="auto"/>
+            </w:tcBorders>
+          </w:tcPr>
+          <w:p>
+            <w:pPr>
+              <w:rPr>
+                <w:sz w:val="16"/>
+                <w:szCs w:val="16"/>
+              </w:rPr>
+            </w:pPr>
+            <w:r>
+              <w:rPr>
+                <w:sz w:val="16"/>
+                <w:szCs w:val="16"/>
+              </w:rPr>
+              <w:t>Latitude of centroid</w:t>
+            </w:r>
+          </w:p>
+        </w:tc>
+      </w:tr>
+      <w:tr>
+        <w:trPr>
+          <w:gridAfter w:val="1"/>
+          <w:wAfter w:w="3111" w:type="dxa"/>
+        </w:trPr>
+        <w:tc>
+          <w:tcPr>
+            <w:tcW w:w="3142" w:type="dxa"/>
+            <w:tcBorders>
+              <w:left w:val="single" w:sz="4" w:space="0" w:color="auto"/>
+            </w:tcBorders>
+          </w:tcPr>
+          <w:p>
+            <w:pPr>
+              <w:rPr>
+                <w:sz w:val="16"/>
+                <w:szCs w:val="16"/>
+              </w:rPr>
+            </w:pPr>
+          </w:p>
+        </w:tc>
+        <w:tc>
+          <w:tcPr>
+            <w:tcW w:w="3143" w:type="dxa"/>
+            <w:tcBorders>
+              <w:right w:val="single" w:sz="4" w:space="0" w:color="auto"/>
+            </w:tcBorders>
+          </w:tcPr>
+          <w:p>
+            <w:pPr>
+              <w:rPr>
+                <w:sz w:val="16"/>
+                <w:szCs w:val="16"/>
+              </w:rPr>
+            </w:pPr>
+            <w:r>
+              <w:rPr>
+                <w:sz w:val="16"/>
+                <w:szCs w:val="16"/>
+              </w:rPr>
+              <w:t>Distance from centroid to Center of Gravity (atlas)</w:t>
+            </w:r>
+          </w:p>
+        </w:tc>
+      </w:tr>
+      <w:tr>
+        <w:trPr>
+          <w:gridAfter w:val="1"/>
+          <w:wAfter w:w="3111" w:type="dxa"/>
+        </w:trPr>
+        <w:tc>
+          <w:tcPr>
+            <w:tcW w:w="3142" w:type="dxa"/>
+            <w:tcBorders>
+              <w:left w:val="single" w:sz="4" w:space="0" w:color="auto"/>
+            </w:tcBorders>
+          </w:tcPr>
+          <w:p>
+            <w:pPr>
+              <w:rPr>
+                <w:sz w:val="16"/>
+                <w:szCs w:val="16"/>
+              </w:rPr>
+            </w:pPr>
+          </w:p>
+        </w:tc>
+        <w:tc>
+          <w:tcPr>
+            <w:tcW w:w="3143" w:type="dxa"/>
+            <w:tcBorders>
+              <w:right w:val="single" w:sz="4" w:space="0" w:color="auto"/>
+            </w:tcBorders>
+          </w:tcPr>
+          <w:p>
+            <w:pPr>
+              <w:rPr>
+                <w:sz w:val="16"/>
+                <w:szCs w:val="16"/>
+              </w:rPr>
+            </w:pPr>
+            <w:r>
+              <w:rPr>
+                <w:sz w:val="16"/>
+                <w:szCs w:val="16"/>
+              </w:rPr>
+              <w:t>Maximum distance from centroid to border (atlas)</w:t>
+            </w:r>
+          </w:p>
+        </w:tc>
+      </w:tr>
+      <w:tr>
+        <w:trPr>
+          <w:gridAfter w:val="1"/>
+          <w:wAfter w:w="3111" w:type="dxa"/>
+        </w:trPr>
+        <w:tc>
+          <w:tcPr>
+            <w:tcW w:w="3142" w:type="dxa"/>
+            <w:tcBorders>
+              <w:left w:val="single" w:sz="4" w:space="0" w:color="auto"/>
+            </w:tcBorders>
+          </w:tcPr>
+          <w:p>
+            <w:pPr>
+              <w:rPr>
+                <w:sz w:val="16"/>
+                <w:szCs w:val="16"/>
+              </w:rPr>
+            </w:pPr>
+          </w:p>
+        </w:tc>
+        <w:tc>
+          <w:tcPr>
+            <w:tcW w:w="3143" w:type="dxa"/>
+            <w:tcBorders>
+              <w:right w:val="single" w:sz="4" w:space="0" w:color="auto"/>
+            </w:tcBorders>
+          </w:tcPr>
+          <w:p>
+            <w:pPr>
+              <w:rPr>
+                <w:sz w:val="16"/>
+                <w:szCs w:val="16"/>
+              </w:rPr>
+            </w:pPr>
+            <w:r>
+              <w:rPr>
+                <w:sz w:val="16"/>
+                <w:szCs w:val="16"/>
+              </w:rPr>
+              <w:t>Minimum distance from centroid to border (atlas)</w:t>
+            </w:r>
+          </w:p>
+        </w:tc>
+      </w:tr>
+      <w:tr>
+        <w:trPr>
+          <w:gridAfter w:val="1"/>
+          <w:wAfter w:w="3111" w:type="dxa"/>
+        </w:trPr>
+        <w:tc>
+          <w:tcPr>
+            <w:tcW w:w="3142" w:type="dxa"/>
+            <w:tcBorders>
+              <w:left w:val="single" w:sz="4" w:space="0" w:color="auto"/>
+            </w:tcBorders>
+          </w:tcPr>
+          <w:p>
+            <w:pPr>
+              <w:rPr>
+                <w:sz w:val="16"/>
+                <w:szCs w:val="16"/>
+              </w:rPr>
+            </w:pPr>
+          </w:p>
+        </w:tc>
+        <w:tc>
+          <w:tcPr>
+            <w:tcW w:w="3143" w:type="dxa"/>
+            <w:tcBorders>
+              <w:right w:val="single" w:sz="4" w:space="0" w:color="auto"/>
+            </w:tcBorders>
+          </w:tcPr>
+          <w:p>
+            <w:pPr>
+              <w:rPr>
+                <w:sz w:val="16"/>
+                <w:szCs w:val="16"/>
+              </w:rPr>
+            </w:pPr>
+            <w:r>
+              <w:rPr>
+                <w:sz w:val="16"/>
+                <w:szCs w:val="16"/>
+              </w:rPr>
+              <w:t>Maximum distance from border (species range) to border (atlas)</w:t>
+            </w:r>
+          </w:p>
+        </w:tc>
+      </w:tr>
+      <w:tr>
+        <w:trPr>
+          <w:gridAfter w:val="1"/>
+          <w:wAfter w:w="3111" w:type="dxa"/>
+        </w:trPr>
+        <w:tc>
+          <w:tcPr>
+            <w:tcW w:w="3142" w:type="dxa"/>
+            <w:tcBorders>
+              <w:left w:val="single" w:sz="4" w:space="0" w:color="auto"/>
+            </w:tcBorders>
+          </w:tcPr>
+          <w:p>
+            <w:pPr>
+              <w:rPr>
+                <w:sz w:val="16"/>
+                <w:szCs w:val="16"/>
+              </w:rPr>
+            </w:pPr>
+          </w:p>
+        </w:tc>
+        <w:tc>
+          <w:tcPr>
+            <w:tcW w:w="3143" w:type="dxa"/>
+            <w:tcBorders>
+              <w:right w:val="single" w:sz="4" w:space="0" w:color="auto"/>
+            </w:tcBorders>
+          </w:tcPr>
+          <w:p>
+            <w:pPr>
+              <w:rPr>
+                <w:sz w:val="16"/>
+                <w:szCs w:val="16"/>
+              </w:rPr>
+            </w:pPr>
+            <w:r>
+              <w:rPr>
+                <w:sz w:val="16"/>
+                <w:szCs w:val="16"/>
+              </w:rPr>
+              <w:t>Minimum distance from border (species range) to border (atlas)</w:t>
+            </w:r>
+          </w:p>
+        </w:tc>
+      </w:tr>
+      <w:tr>
+        <w:trPr>
+          <w:gridAfter w:val="1"/>
+          <w:wAfter w:w="3111" w:type="dxa"/>
+        </w:trPr>
+        <w:tc>
+          <w:tcPr>
+            <w:tcW w:w="3142" w:type="dxa"/>
+            <w:tcBorders>
+              <w:left w:val="single" w:sz="4" w:space="0" w:color="auto"/>
+            </w:tcBorders>
+          </w:tcPr>
+          <w:p>
+            <w:pPr>
+              <w:rPr>
+                <w:sz w:val="16"/>
+                <w:szCs w:val="16"/>
+              </w:rPr>
+            </w:pPr>
+          </w:p>
+        </w:tc>
+        <w:tc>
+          <w:tcPr>
+            <w:tcW w:w="3143" w:type="dxa"/>
+            <w:tcBorders>
+              <w:right w:val="single" w:sz="4" w:space="0" w:color="auto"/>
+            </w:tcBorders>
+          </w:tcPr>
+          <w:p>
+            <w:pPr>
+              <w:rPr>
+                <w:sz w:val="16"/>
+                <w:szCs w:val="16"/>
+              </w:rPr>
+            </w:pPr>
+            <w:proofErr w:type="spellStart"/>
+            <w:r>
+              <w:rPr>
+                <w:sz w:val="16"/>
+                <w:szCs w:val="16"/>
+              </w:rPr>
+              <w:t>Souther</w:t>
             </w:r>
             <w:r>
-              <w:t>All predictor variables calculated</w:t>
+              <w:rPr>
+                <w:sz w:val="16"/>
+                <w:szCs w:val="16"/>
+              </w:rPr>
+              <w:t>n</w:t>
             </w:r>
+            <w:r>
+              <w:rPr>
+                <w:sz w:val="16"/>
+                <w:szCs w:val="16"/>
+              </w:rPr>
+              <w:t>ness</w:t>
+            </w:r>
+            <w:proofErr w:type="spellEnd"/>
           </w:p>
         </w:tc>
       </w:tr>
       <w:tr>
-        <w:tc>
-          <w:tcPr>
-            <w:tcW w:w="3111" w:type="dxa"/>
+        <w:trPr>
+          <w:gridAfter w:val="1"/>
+          <w:wAfter w:w="3111" w:type="dxa"/>
+        </w:trPr>
+        <w:tc>
+          <w:tcPr>
+            <w:tcW w:w="3142" w:type="dxa"/>
+            <w:tcBorders>
+              <w:left w:val="single" w:sz="4" w:space="0" w:color="auto"/>
+              <w:bottom w:val="single" w:sz="4" w:space="0" w:color="auto"/>
+            </w:tcBorders>
+          </w:tcPr>
+          <w:p>
+            <w:pPr>
+              <w:rPr>
+                <w:sz w:val="16"/>
+                <w:szCs w:val="16"/>
+              </w:rPr>
+            </w:pPr>
+          </w:p>
+        </w:tc>
+        <w:tc>
+          <w:tcPr>
+            <w:tcW w:w="3143" w:type="dxa"/>
+            <w:tcBorders>
+              <w:bottom w:val="single" w:sz="4" w:space="0" w:color="auto"/>
+              <w:right w:val="single" w:sz="4" w:space="0" w:color="auto"/>
+            </w:tcBorders>
+          </w:tcPr>
+          <w:p>
+            <w:pPr>
+              <w:rPr>
+                <w:sz w:val="16"/>
+                <w:szCs w:val="16"/>
+              </w:rPr>
+            </w:pPr>
+            <w:proofErr w:type="spellStart"/>
+            <w:r>
+              <w:rPr>
+                <w:sz w:val="16"/>
+                <w:szCs w:val="16"/>
+              </w:rPr>
+              <w:t>Wester</w:t>
+            </w:r>
+            <w:r>
+              <w:rPr>
+                <w:sz w:val="16"/>
+                <w:szCs w:val="16"/>
+              </w:rPr>
+              <w:t>n</w:t>
+            </w:r>
+            <w:r>
+              <w:rPr>
+                <w:sz w:val="16"/>
+                <w:szCs w:val="16"/>
+              </w:rPr>
+              <w:t>ness</w:t>
+            </w:r>
+            <w:proofErr w:type="spellEnd"/>
+          </w:p>
+        </w:tc>
+      </w:tr>
+      <w:tr>
+        <w:trPr>
+          <w:gridAfter w:val="1"/>
+          <w:wAfter w:w="3111" w:type="dxa"/>
+        </w:trPr>
+        <w:tc>
+          <w:tcPr>
+            <w:tcW w:w="3142" w:type="dxa"/>
+            <w:tcBorders>
+              <w:left w:val="single" w:sz="4" w:space="0" w:color="auto"/>
+            </w:tcBorders>
+          </w:tcPr>
+          <w:p>
+            <w:pPr>
+              <w:rPr>
+                <w:sz w:val="16"/>
+                <w:szCs w:val="16"/>
+              </w:rPr>
+            </w:pPr>
+          </w:p>
+        </w:tc>
+        <w:tc>
+          <w:tcPr>
+            <w:tcW w:w="3143" w:type="dxa"/>
+            <w:tcBorders>
+              <w:right w:val="single" w:sz="4" w:space="0" w:color="auto"/>
+            </w:tcBorders>
+          </w:tcPr>
+          <w:p>
+            <w:pPr>
+              <w:rPr>
+                <w:sz w:val="16"/>
+                <w:szCs w:val="16"/>
+              </w:rPr>
+            </w:pPr>
+            <w:r>
+              <w:rPr>
+                <w:sz w:val="16"/>
+                <w:szCs w:val="16"/>
+              </w:rPr>
+              <w:t>Genus, Family, Order</w:t>
+            </w:r>
+          </w:p>
+        </w:tc>
+      </w:tr>
+      <w:tr>
+        <w:trPr>
+          <w:gridAfter w:val="1"/>
+          <w:wAfter w:w="3111" w:type="dxa"/>
+        </w:trPr>
+        <w:tc>
+          <w:tcPr>
+            <w:tcW w:w="3142" w:type="dxa"/>
+            <w:tcBorders>
+              <w:left w:val="single" w:sz="4" w:space="0" w:color="auto"/>
+            </w:tcBorders>
+          </w:tcPr>
+          <w:p>
+            <w:pPr>
+              <w:rPr>
+                <w:sz w:val="16"/>
+                <w:szCs w:val="16"/>
+              </w:rPr>
+            </w:pPr>
+          </w:p>
+        </w:tc>
+        <w:tc>
+          <w:tcPr>
+            <w:tcW w:w="3143" w:type="dxa"/>
+            <w:tcBorders>
+              <w:right w:val="single" w:sz="4" w:space="0" w:color="auto"/>
+            </w:tcBorders>
+          </w:tcPr>
+          <w:p>
+            <w:pPr>
+              <w:rPr>
+                <w:sz w:val="16"/>
+                <w:szCs w:val="16"/>
+              </w:rPr>
+            </w:pPr>
+            <w:r>
+              <w:rPr>
+                <w:sz w:val="16"/>
+                <w:szCs w:val="16"/>
+              </w:rPr>
+              <w:t>Hand-Wing-Index</w:t>
+            </w:r>
+          </w:p>
+        </w:tc>
+      </w:tr>
+      <w:tr>
+        <w:trPr>
+          <w:gridAfter w:val="1"/>
+          <w:wAfter w:w="3111" w:type="dxa"/>
+        </w:trPr>
+        <w:tc>
+          <w:tcPr>
+            <w:tcW w:w="3142" w:type="dxa"/>
+            <w:tcBorders>
+              <w:left w:val="single" w:sz="4" w:space="0" w:color="auto"/>
+            </w:tcBorders>
+          </w:tcPr>
+          <w:p>
+            <w:pPr>
+              <w:rPr>
+                <w:sz w:val="16"/>
+                <w:szCs w:val="16"/>
+              </w:rPr>
+            </w:pPr>
+          </w:p>
+        </w:tc>
+        <w:tc>
+          <w:tcPr>
+            <w:tcW w:w="3143" w:type="dxa"/>
+            <w:tcBorders>
+              <w:right w:val="single" w:sz="4" w:space="0" w:color="auto"/>
+            </w:tcBorders>
+          </w:tcPr>
+          <w:p>
+            <w:pPr>
+              <w:rPr>
+                <w:sz w:val="16"/>
+                <w:szCs w:val="16"/>
+              </w:rPr>
+            </w:pPr>
+            <w:r>
+              <w:rPr>
+                <w:sz w:val="16"/>
+                <w:szCs w:val="16"/>
+              </w:rPr>
+              <w:t>Habitat type</w:t>
+            </w:r>
+          </w:p>
+        </w:tc>
+      </w:tr>
+      <w:tr>
+        <w:trPr>
+          <w:gridAfter w:val="1"/>
+          <w:wAfter w:w="3111" w:type="dxa"/>
+        </w:trPr>
+        <w:tc>
+          <w:tcPr>
+            <w:tcW w:w="3142" w:type="dxa"/>
+            <w:tcBorders>
+              <w:left w:val="single" w:sz="4" w:space="0" w:color="auto"/>
+            </w:tcBorders>
+          </w:tcPr>
+          <w:p>
+            <w:pPr>
+              <w:rPr>
+                <w:sz w:val="16"/>
+                <w:szCs w:val="16"/>
+              </w:rPr>
+            </w:pPr>
+          </w:p>
+        </w:tc>
+        <w:tc>
+          <w:tcPr>
+            <w:tcW w:w="3143" w:type="dxa"/>
+            <w:tcBorders>
+              <w:right w:val="single" w:sz="4" w:space="0" w:color="auto"/>
+            </w:tcBorders>
+          </w:tcPr>
+          <w:p>
+            <w:pPr>
+              <w:rPr>
+                <w:sz w:val="16"/>
+                <w:szCs w:val="16"/>
+              </w:rPr>
+            </w:pPr>
+            <w:r>
+              <w:rPr>
+                <w:sz w:val="16"/>
+                <w:szCs w:val="16"/>
+              </w:rPr>
+              <w:t>Habitat density</w:t>
+            </w:r>
+          </w:p>
+        </w:tc>
+      </w:tr>
+      <w:tr>
+        <w:trPr>
+          <w:gridAfter w:val="1"/>
+          <w:wAfter w:w="3111" w:type="dxa"/>
+        </w:trPr>
+        <w:tc>
+          <w:tcPr>
+            <w:tcW w:w="3142" w:type="dxa"/>
+            <w:tcBorders>
+              <w:left w:val="single" w:sz="4" w:space="0" w:color="auto"/>
+            </w:tcBorders>
+          </w:tcPr>
+          <w:p>
+            <w:pPr>
+              <w:rPr>
+                <w:sz w:val="16"/>
+                <w:szCs w:val="16"/>
+              </w:rPr>
+            </w:pPr>
+          </w:p>
+        </w:tc>
+        <w:tc>
+          <w:tcPr>
+            <w:tcW w:w="3143" w:type="dxa"/>
+            <w:tcBorders>
+              <w:right w:val="single" w:sz="4" w:space="0" w:color="auto"/>
+            </w:tcBorders>
+          </w:tcPr>
+          <w:p>
+            <w:pPr>
+              <w:rPr>
+                <w:sz w:val="16"/>
+                <w:szCs w:val="16"/>
+              </w:rPr>
+            </w:pPr>
+            <w:r>
+              <w:rPr>
+                <w:sz w:val="16"/>
+                <w:szCs w:val="16"/>
+              </w:rPr>
+              <w:t>Migration</w:t>
+            </w:r>
+          </w:p>
+        </w:tc>
+      </w:tr>
+      <w:tr>
+        <w:trPr>
+          <w:gridAfter w:val="1"/>
+          <w:wAfter w:w="3111" w:type="dxa"/>
+        </w:trPr>
+        <w:tc>
+          <w:tcPr>
+            <w:tcW w:w="3142" w:type="dxa"/>
+            <w:tcBorders>
+              <w:left w:val="single" w:sz="4" w:space="0" w:color="auto"/>
+            </w:tcBorders>
+          </w:tcPr>
+          <w:p>
+            <w:pPr>
+              <w:rPr>
+                <w:sz w:val="16"/>
+                <w:szCs w:val="16"/>
+              </w:rPr>
+            </w:pPr>
+          </w:p>
+        </w:tc>
+        <w:tc>
+          <w:tcPr>
+            <w:tcW w:w="3143" w:type="dxa"/>
+            <w:tcBorders>
+              <w:right w:val="single" w:sz="4" w:space="0" w:color="auto"/>
+            </w:tcBorders>
+          </w:tcPr>
+          <w:p>
+            <w:pPr>
+              <w:rPr>
+                <w:sz w:val="16"/>
+                <w:szCs w:val="16"/>
+              </w:rPr>
+            </w:pPr>
+            <w:r>
+              <w:rPr>
+                <w:sz w:val="16"/>
+                <w:szCs w:val="16"/>
+              </w:rPr>
+              <w:t>Trophic Level</w:t>
+            </w:r>
+          </w:p>
+        </w:tc>
+      </w:tr>
+      <w:tr>
+        <w:trPr>
+          <w:gridAfter w:val="1"/>
+          <w:wAfter w:w="3111" w:type="dxa"/>
+        </w:trPr>
+        <w:tc>
+          <w:tcPr>
+            <w:tcW w:w="3142" w:type="dxa"/>
+            <w:tcBorders>
+              <w:left w:val="single" w:sz="4" w:space="0" w:color="auto"/>
+            </w:tcBorders>
+          </w:tcPr>
+          <w:p>
+            <w:pPr>
+              <w:rPr>
+                <w:sz w:val="16"/>
+                <w:szCs w:val="16"/>
+              </w:rPr>
+            </w:pPr>
+          </w:p>
+        </w:tc>
+        <w:tc>
+          <w:tcPr>
+            <w:tcW w:w="3143" w:type="dxa"/>
+            <w:tcBorders>
+              <w:right w:val="single" w:sz="4" w:space="0" w:color="auto"/>
+            </w:tcBorders>
+          </w:tcPr>
+          <w:p>
+            <w:pPr>
+              <w:rPr>
+                <w:sz w:val="16"/>
+                <w:szCs w:val="16"/>
+              </w:rPr>
+            </w:pPr>
+            <w:r>
+              <w:rPr>
+                <w:sz w:val="16"/>
+                <w:szCs w:val="16"/>
+              </w:rPr>
+              <w:t>Trophic Niche</w:t>
+            </w:r>
+          </w:p>
+        </w:tc>
+      </w:tr>
+      <w:tr>
+        <w:trPr>
+          <w:gridAfter w:val="1"/>
+          <w:wAfter w:w="3111" w:type="dxa"/>
+        </w:trPr>
+        <w:tc>
+          <w:tcPr>
+            <w:tcW w:w="3142" w:type="dxa"/>
+            <w:tcBorders>
+              <w:left w:val="single" w:sz="4" w:space="0" w:color="auto"/>
+            </w:tcBorders>
+          </w:tcPr>
+          <w:p>
+            <w:pPr>
+              <w:rPr>
+                <w:sz w:val="16"/>
+                <w:szCs w:val="16"/>
+              </w:rPr>
+            </w:pPr>
+          </w:p>
+        </w:tc>
+        <w:tc>
+          <w:tcPr>
+            <w:tcW w:w="3143" w:type="dxa"/>
+            <w:tcBorders>
+              <w:right w:val="single" w:sz="4" w:space="0" w:color="auto"/>
+            </w:tcBorders>
+          </w:tcPr>
+          <w:p>
+            <w:pPr>
+              <w:rPr>
+                <w:sz w:val="16"/>
+                <w:szCs w:val="16"/>
+              </w:rPr>
+            </w:pPr>
+            <w:r>
+              <w:rPr>
+                <w:sz w:val="16"/>
+                <w:szCs w:val="16"/>
+              </w:rPr>
+              <w:t>Primary Lifestyle</w:t>
+            </w:r>
+          </w:p>
+        </w:tc>
+      </w:tr>
+      <w:tr>
+        <w:trPr>
+          <w:gridAfter w:val="1"/>
+          <w:wAfter w:w="3111" w:type="dxa"/>
+        </w:trPr>
+        <w:tc>
+          <w:tcPr>
+            <w:tcW w:w="3142" w:type="dxa"/>
+            <w:tcBorders>
+              <w:left w:val="single" w:sz="4" w:space="0" w:color="auto"/>
+              <w:bottom w:val="single" w:sz="4" w:space="0" w:color="auto"/>
+            </w:tcBorders>
+          </w:tcPr>
+          <w:p>
+            <w:pPr>
+              <w:rPr>
+                <w:sz w:val="16"/>
+                <w:szCs w:val="16"/>
+              </w:rPr>
+            </w:pPr>
+          </w:p>
+        </w:tc>
+        <w:tc>
+          <w:tcPr>
+            <w:tcW w:w="3143" w:type="dxa"/>
+            <w:tcBorders>
+              <w:bottom w:val="single" w:sz="4" w:space="0" w:color="auto"/>
+              <w:right w:val="single" w:sz="4" w:space="0" w:color="auto"/>
+            </w:tcBorders>
+          </w:tcPr>
+          <w:p>
+            <w:pPr>
+              <w:rPr>
+                <w:sz w:val="16"/>
+                <w:szCs w:val="16"/>
+              </w:rPr>
+            </w:pPr>
+            <w:r>
+              <w:rPr>
+                <w:sz w:val="16"/>
+                <w:szCs w:val="16"/>
+              </w:rPr>
+              <w:t>Global range size (in 1000 km</w:t>
+            </w:r>
+            <w:r>
+              <w:rPr>
+                <w:sz w:val="16"/>
+                <w:szCs w:val="16"/>
+                <w:vertAlign w:val="superscript"/>
+              </w:rPr>
+              <w:t>2</w:t>
+            </w:r>
+            <w:r>
+              <w:rPr>
+                <w:sz w:val="16"/>
+                <w:szCs w:val="16"/>
+              </w:rPr>
+              <w:t>)</w:t>
+            </w:r>
+          </w:p>
+        </w:tc>
+      </w:tr>
+      <w:tr>
+        <w:trPr>
+          <w:gridAfter w:val="1"/>
+          <w:wAfter w:w="3111" w:type="dxa"/>
+        </w:trPr>
+        <w:tc>
+          <w:tcPr>
+            <w:tcW w:w="3142" w:type="dxa"/>
+            <w:tcBorders>
+              <w:top w:val="single" w:sz="4" w:space="0" w:color="auto"/>
+              <w:left w:val="single" w:sz="4" w:space="0" w:color="auto"/>
+              <w:bottom w:val="single" w:sz="4" w:space="0" w:color="auto"/>
+            </w:tcBorders>
+          </w:tcPr>
+          <w:p>
+            <w:pPr>
+              <w:rPr>
+                <w:sz w:val="16"/>
+                <w:szCs w:val="16"/>
+              </w:rPr>
+            </w:pPr>
+          </w:p>
+        </w:tc>
+        <w:tc>
+          <w:tcPr>
+            <w:tcW w:w="3143" w:type="dxa"/>
             <w:tcBorders>
               <w:top w:val="single" w:sz="4" w:space="0" w:color="auto"/>
               <w:bottom w:val="single" w:sz="4" w:space="0" w:color="auto"/>
-            </w:tcBorders>
-          </w:tcPr>
-          <w:p/>
-        </w:tc>
-        <w:tc>
-          <w:tcPr>
-            <w:tcW w:w="3142" w:type="dxa"/>
-            <w:tcBorders>
-              <w:top w:val="single" w:sz="4" w:space="0" w:color="auto"/>
-              <w:bottom w:val="single" w:sz="4" w:space="0" w:color="auto"/>
-            </w:tcBorders>
-          </w:tcPr>
-          <w:p>
+              <w:right w:val="single" w:sz="4" w:space="0" w:color="auto"/>
+            </w:tcBorders>
+          </w:tcPr>
+          <w:p>
+            <w:pPr>
+              <w:rPr>
+                <w:sz w:val="16"/>
+                <w:szCs w:val="16"/>
+              </w:rPr>
+            </w:pPr>
             <w:r>
-              <w:t>Atlas predictors</w:t>
+              <w:rPr>
+                <w:sz w:val="16"/>
+                <w:szCs w:val="16"/>
+              </w:rPr>
+              <w:t>Phylogenetic distinctness (fair proportion)</w:t>
             </w:r>
           </w:p>
-        </w:tc>
-        <w:tc>
-          <w:tcPr>
-            <w:tcW w:w="3143" w:type="dxa"/>
-            <w:tcBorders>
-              <w:top w:val="single" w:sz="4" w:space="0" w:color="auto"/>
-              <w:bottom w:val="single" w:sz="4" w:space="0" w:color="auto"/>
-            </w:tcBorders>
-          </w:tcPr>
-          <w:p>
-            <w:r>
-              <w:t>Species predictors</w:t>
-            </w:r>
-          </w:p>
-        </w:tc>
-      </w:tr>
-      <w:tr>
-        <w:tc>
-          <w:tcPr>
-            <w:tcW w:w="3111" w:type="dxa"/>
-            <w:tcBorders>
-              <w:top w:val="single" w:sz="4" w:space="0" w:color="auto"/>
-            </w:tcBorders>
-          </w:tcPr>
-          <w:p/>
-        </w:tc>
-        <w:tc>
-          <w:tcPr>
-            <w:tcW w:w="3142" w:type="dxa"/>
-            <w:tcBorders>
-              <w:top w:val="single" w:sz="4" w:space="0" w:color="auto"/>
-            </w:tcBorders>
-          </w:tcPr>
-          <w:p>
-            <w:r>
-              <w:t>Dataset</w:t>
-            </w:r>
-          </w:p>
-        </w:tc>
-        <w:tc>
-          <w:tcPr>
-            <w:tcW w:w="3143" w:type="dxa"/>
-            <w:tcBorders>
-              <w:top w:val="single" w:sz="4" w:space="0" w:color="auto"/>
-            </w:tcBorders>
-          </w:tcPr>
-          <w:p/>
-        </w:tc>
-      </w:tr>
-      <w:tr>
-        <w:tc>
-          <w:tcPr>
-            <w:tcW w:w="3111" w:type="dxa"/>
-          </w:tcPr>
-          <w:p/>
-        </w:tc>
-        <w:tc>
-          <w:tcPr>
-            <w:tcW w:w="3142" w:type="dxa"/>
-          </w:tcPr>
-          <w:p>
-            <w:r>
-              <w:t>Total area</w:t>
-            </w:r>
-          </w:p>
-        </w:tc>
-        <w:tc>
-          <w:tcPr>
-            <w:tcW w:w="3143" w:type="dxa"/>
-          </w:tcPr>
-          <w:p/>
-        </w:tc>
-      </w:tr>
-      <w:tr>
-        <w:tc>
-          <w:tcPr>
-            <w:tcW w:w="3111" w:type="dxa"/>
-          </w:tcPr>
-          <w:p/>
-        </w:tc>
-        <w:tc>
-          <w:tcPr>
-            <w:tcW w:w="3142" w:type="dxa"/>
-          </w:tcPr>
-          <w:p>
-            <w:r>
-              <w:t>Time period</w:t>
-            </w:r>
-          </w:p>
-        </w:tc>
-        <w:tc>
-          <w:tcPr>
-            <w:tcW w:w="3143" w:type="dxa"/>
-          </w:tcPr>
-          <w:p/>
-        </w:tc>
-      </w:tr>
-      <w:tr>
-        <w:tc>
-          <w:tcPr>
-            <w:tcW w:w="3111" w:type="dxa"/>
-          </w:tcPr>
-          <w:p/>
-        </w:tc>
-        <w:tc>
-          <w:tcPr>
-            <w:tcW w:w="3142" w:type="dxa"/>
-          </w:tcPr>
-          <w:p>
-            <w:r>
-              <w:t>Grain</w:t>
-            </w:r>
-          </w:p>
-        </w:tc>
-        <w:tc>
-          <w:tcPr>
-            <w:tcW w:w="3143" w:type="dxa"/>
-          </w:tcPr>
-          <w:p/>
-        </w:tc>
-      </w:tr>
-      <w:tr>
-        <w:tc>
-          <w:tcPr>
-            <w:tcW w:w="3111" w:type="dxa"/>
-          </w:tcPr>
-          <w:p/>
-        </w:tc>
-        <w:tc>
-          <w:tcPr>
-            <w:tcW w:w="3142" w:type="dxa"/>
-          </w:tcPr>
-          <w:p/>
-        </w:tc>
-        <w:tc>
-          <w:tcPr>
-            <w:tcW w:w="3143" w:type="dxa"/>
-          </w:tcPr>
-          <w:p/>
-        </w:tc>
-      </w:tr>
-      <w:tr>
-        <w:tc>
-          <w:tcPr>
-            <w:tcW w:w="3111" w:type="dxa"/>
-          </w:tcPr>
-          <w:p/>
-        </w:tc>
-        <w:tc>
-          <w:tcPr>
-            <w:tcW w:w="3142" w:type="dxa"/>
-          </w:tcPr>
-          <w:p/>
-        </w:tc>
-        <w:tc>
-          <w:tcPr>
-            <w:tcW w:w="3143" w:type="dxa"/>
-          </w:tcPr>
-          <w:p/>
-        </w:tc>
-      </w:tr>
-      <w:tr>
-        <w:tc>
-          <w:tcPr>
-            <w:tcW w:w="3111" w:type="dxa"/>
-          </w:tcPr>
-          <w:p/>
-        </w:tc>
-        <w:tc>
-          <w:tcPr>
-            <w:tcW w:w="3142" w:type="dxa"/>
-          </w:tcPr>
-          <w:p/>
-        </w:tc>
-        <w:tc>
-          <w:tcPr>
-            <w:tcW w:w="3143" w:type="dxa"/>
-          </w:tcPr>
-          <w:p/>
         </w:tc>
       </w:tr>
     </w:tbl>
     <w:p/>
+    <w:p>
+      <w:r>
+        <w:br w:type="page"/>
+      </w:r>
+    </w:p>
+    <w:p>
+      <w:pPr>
+        <w:pStyle w:val="Heading2"/>
+      </w:pPr>
+      <w:r>
+        <w:t>0_3_Climate_Niche_prep.qmd</w:t>
+      </w:r>
+    </w:p>
+    <w:p>
+      <w:r>
+        <w:t xml:space="preserve">In this script, we use CHELSA climate variables </w:t>
+      </w:r>
+      <w:r>
+        <w:t xml:space="preserve">to construct a global climate space in which species global ranges are projected </w:t>
+      </w:r>
+      <w:r>
+        <w:t xml:space="preserve">to extract species climatic niches. From these, the niche breadth </w:t>
+      </w:r>
+      <w:r>
+        <w:t xml:space="preserve">for each species </w:t>
+      </w:r>
+      <w:r>
+        <w:t>is calculated as the standard deviation along the first and second major axis of these climate variables (</w:t>
+      </w:r>
+      <w:r>
+        <w:t>capturing</w:t>
+      </w:r>
+      <w:r>
+        <w:t xml:space="preserve"> &gt; 90% variability</w:t>
+      </w:r>
+      <w:r>
+        <w:t xml:space="preserve">) </w:t>
+      </w:r>
+      <w:r>
+        <w:t>(</w:t>
+      </w:r>
+      <w:proofErr w:type="spellStart"/>
+      <w:r>
+        <w:t>sd</w:t>
+      </w:r>
+      <w:proofErr w:type="spellEnd"/>
+      <w:r>
+        <w:t xml:space="preserve"> PC1, </w:t>
+      </w:r>
+      <w:proofErr w:type="spellStart"/>
+      <w:r>
+        <w:t>sd</w:t>
+      </w:r>
+      <w:proofErr w:type="spellEnd"/>
+      <w:r>
+        <w:t xml:space="preserve"> PC2)</w:t>
+      </w:r>
+      <w:r>
+        <w:t>.</w:t>
+      </w:r>
+      <w:r>
+        <w:t xml:space="preserve"> Global species ranges were extracted from </w:t>
+      </w:r>
+      <w:proofErr w:type="spellStart"/>
+      <w:r>
+        <w:rPr>
+          <w:highlight w:val="yellow"/>
+        </w:rPr>
+        <w:t>BirdLife</w:t>
+      </w:r>
+      <w:proofErr w:type="spellEnd"/>
+      <w:r>
+        <w:rPr>
+          <w:highlight w:val="yellow"/>
+        </w:rPr>
+        <w:t xml:space="preserve"> International</w:t>
+      </w:r>
+      <w:r>
+        <w:t xml:space="preserve"> and range size was calculated using the sf package.</w:t>
+      </w:r>
+    </w:p>
+    <w:p>
+      <w:r>
+        <w:t>Average c</w:t>
+      </w:r>
+      <w:r>
+        <w:t>limate raster layers</w:t>
+      </w:r>
+      <w:r>
+        <w:t xml:space="preserve"> </w:t>
+      </w:r>
+      <w:r>
+        <w:t xml:space="preserve">for </w:t>
+      </w:r>
+      <w:r>
+        <w:t xml:space="preserve">1981-2010 </w:t>
+      </w:r>
+      <w:r>
+        <w:t xml:space="preserve">were </w:t>
+      </w:r>
+      <w:r>
+        <w:t xml:space="preserve">individually </w:t>
+      </w:r>
+      <w:r>
+        <w:t>downloaded</w:t>
+      </w:r>
+      <w:r>
+        <w:t xml:space="preserve"> </w:t>
+      </w:r>
+      <w:r>
+        <w:t>from</w:t>
+      </w:r>
+      <w:r>
+        <w:t xml:space="preserve"> </w:t>
+      </w:r>
+      <w:commentRangeStart w:id="0"/>
+      <w:r>
+        <w:t>CHELSA</w:t>
+      </w:r>
+      <w:r>
+        <w:t xml:space="preserve">. </w:t>
+      </w:r>
+      <w:r>
+        <w:t xml:space="preserve"> </w:t>
+      </w:r>
+      <w:commentRangeEnd w:id="0"/>
+      <w:r>
+        <w:rPr>
+          <w:rStyle w:val="CommentReference"/>
+        </w:rPr>
+        <w:commentReference w:id="0"/>
+      </w:r>
+      <w:r>
+        <w:t>The layers were chosen to capture the limits</w:t>
+      </w:r>
+      <w:r>
+        <w:t xml:space="preserve"> imposed by water and temperature availability for terrestrial </w:t>
+      </w:r>
+      <w:r>
+        <w:t xml:space="preserve">species </w:t>
+      </w:r>
+      <w:r>
+        <w:rPr>
+          <w:highlight w:val="yellow"/>
+        </w:rPr>
+        <w:t>(Coelho et al. 2023)</w:t>
+      </w:r>
+      <w:r>
+        <w:t xml:space="preserve">. </w:t>
+      </w:r>
+    </w:p>
+    <w:p>
+      <w:r>
+        <w:t>Layers of original resolution of 5° were</w:t>
+      </w:r>
+      <w:r>
+        <w:t xml:space="preserve"> </w:t>
+      </w:r>
+      <w:r>
+        <w:t>aggregated to</w:t>
+      </w:r>
+      <w:r>
+        <w:t xml:space="preserve"> a resolution of</w:t>
+      </w:r>
+      <w:r>
+        <w:t xml:space="preserve"> </w:t>
+      </w:r>
+      <w:r>
+        <w:t xml:space="preserve">approx. </w:t>
+      </w:r>
+      <w:r>
+        <w:t>500x500m</w:t>
+      </w:r>
+      <w:r>
+        <w:t xml:space="preserve"> grid cells.</w:t>
+      </w:r>
+      <w:r>
+        <w:t xml:space="preserve"> </w:t>
+      </w:r>
+      <w:r>
+        <w:t xml:space="preserve">To compute climate space, we </w:t>
+      </w:r>
+      <w:r>
+        <w:t xml:space="preserve">scaled all variables and </w:t>
+      </w:r>
+      <w:r>
+        <w:t>ran a principal component analysis (PCA), extracted the loadings and explained variation for the first major axis (PC1, PC2).</w:t>
+      </w:r>
+    </w:p>
+    <w:p>
+      <w:r>
+        <w:t>Bird range maps</w:t>
+      </w:r>
+      <w:r>
+        <w:t xml:space="preserve"> from </w:t>
+      </w:r>
+      <w:proofErr w:type="spellStart"/>
+      <w:r>
+        <w:t>BirdLife</w:t>
+      </w:r>
+      <w:proofErr w:type="spellEnd"/>
+      <w:r>
+        <w:t xml:space="preserve"> were spatially matched to the climate data, and climatic variables were extracted for each 500x500</w:t>
+      </w:r>
+      <w:r>
+        <w:t xml:space="preserve">m grid cell in which the species is present. These extracted values </w:t>
+      </w:r>
+      <w:r>
+        <w:t>were</w:t>
+      </w:r>
+      <w:r>
+        <w:t xml:space="preserve"> then </w:t>
+      </w:r>
+      <w:r>
+        <w:t>used to predict species ranges into the climate space of the PCA.</w:t>
+      </w:r>
+      <w:r>
+        <w:t xml:space="preserve"> </w:t>
+      </w:r>
+      <w:r>
+        <w:t>For each species, we extracted PC1 and PC2 and calculated standard deviation (</w:t>
+      </w:r>
+      <w:proofErr w:type="spellStart"/>
+      <w:r>
+        <w:t>sd</w:t>
+      </w:r>
+      <w:proofErr w:type="spellEnd"/>
+      <w:r>
+        <w:t>) for both respectively as indicator of niche breadth.</w:t>
+      </w:r>
+    </w:p>
     <w:p/>
     <w:p>
       <w:pPr>
         <w:pStyle w:val="Heading3"/>
       </w:pPr>
       <w:r>
-        <w:t>Produces the following files:</w:t>
+        <w:t>Required packages:</w:t>
       </w:r>
     </w:p>
     <w:p>
@@ -1578,11 +4164,11 @@
         <w:pStyle w:val="ListParagraph"/>
         <w:numPr>
           <w:ilvl w:val="0"/>
-          <w:numId w:val="13"/>
+          <w:numId w:val="16"/>
         </w:numPr>
       </w:pPr>
       <w:r>
-        <w:t>Presence_sf_list.rds (list of sf objects for each atlas and sampling period)</w:t>
+        <w:t>sf (spherical geometry turned off)</w:t>
       </w:r>
     </w:p>
     <w:p>
@@ -1590,17 +4176,11 @@
         <w:pStyle w:val="ListParagraph"/>
         <w:numPr>
           <w:ilvl w:val="0"/>
-          <w:numId w:val="13"/>
+          <w:numId w:val="16"/>
         </w:numPr>
       </w:pPr>
       <w:r>
-        <w:t>Diversity_AvgEffort.rds (Dataframe with alpha, beta, gamma richness and mean sampling effort</w:t>
-      </w:r>
-      <w:r>
-        <w:t xml:space="preserve"> </w:t>
-      </w:r>
-      <w:r>
-        <w:t>per species)</w:t>
+        <w:t>terra</w:t>
       </w:r>
     </w:p>
     <w:p>
@@ -1608,57 +4188,441 @@
         <w:pStyle w:val="ListParagraph"/>
         <w:numPr>
           <w:ilvl w:val="0"/>
-          <w:numId w:val="13"/>
+          <w:numId w:val="16"/>
         </w:numPr>
       </w:pPr>
-      <w:r>
-        <w:t>SAC_df.rds (Spatial autocorrelation)</w:t>
-      </w:r>
+      <w:proofErr w:type="spellStart"/>
+      <w:r>
+        <w:t>dplyr</w:t>
+      </w:r>
+      <w:proofErr w:type="spellEnd"/>
     </w:p>
     <w:p>
       <w:pPr>
         <w:pStyle w:val="ListParagraph"/>
         <w:numPr>
           <w:ilvl w:val="0"/>
-          <w:numId w:val="13"/>
+          <w:numId w:val="16"/>
         </w:numPr>
       </w:pPr>
-      <w:r>
-        <w:t>Geometries.rds (Geometric features of atlas and species ranges)</w:t>
-      </w:r>
+      <w:proofErr w:type="spellStart"/>
+      <w:r>
+        <w:t>ggplot</w:t>
+      </w:r>
+      <w:proofErr w:type="spellEnd"/>
+      <w:r>
+        <w:t xml:space="preserve">, </w:t>
+      </w:r>
+      <w:proofErr w:type="spellStart"/>
+      <w:r>
+        <w:t>ggfortfy</w:t>
+      </w:r>
+      <w:proofErr w:type="spellEnd"/>
     </w:p>
     <w:p>
       <w:pPr>
         <w:pStyle w:val="ListParagraph"/>
         <w:numPr>
           <w:ilvl w:val="0"/>
-          <w:numId w:val="13"/>
+          <w:numId w:val="16"/>
         </w:numPr>
       </w:pPr>
-      <w:r>
-        <w:t>Coocc_df_final.rds (Co-occurrence indices per species)</w:t>
-      </w:r>
-    </w:p>
-    <w:p>
-      <w:pPr>
-        <w:pStyle w:val="ListParagraph"/>
-        <w:numPr>
-          <w:ilvl w:val="0"/>
-          <w:numId w:val="13"/>
-        </w:numPr>
-      </w:pPr>
-      <w:r>
-        <w:t>All_predictors.rds (final dataframe with all predictors ready for predictor selection)</w:t>
+      <w:proofErr w:type="spellStart"/>
+      <w:r>
+        <w:t>rasterSp</w:t>
+      </w:r>
+      <w:proofErr w:type="spellEnd"/>
+      <w:r>
+        <w:t xml:space="preserve">, </w:t>
+      </w:r>
+      <w:proofErr w:type="spellStart"/>
+      <w:r>
+        <w:t>climateNiche</w:t>
+      </w:r>
+      <w:proofErr w:type="spellEnd"/>
+    </w:p>
+    <w:p/>
+    <w:p>
+      <w:pPr>
+        <w:pStyle w:val="Heading3"/>
+      </w:pPr>
+      <w:r>
+        <w:t>Required Data:</w:t>
+      </w:r>
+    </w:p>
+    <w:p>
+      <w:r>
+        <w:t xml:space="preserve">- </w:t>
+      </w:r>
+      <w:r>
+        <w:t xml:space="preserve">Folder with </w:t>
+      </w:r>
+      <w:proofErr w:type="spellStart"/>
+      <w:r>
+        <w:t>bioclim</w:t>
+      </w:r>
+      <w:proofErr w:type="spellEnd"/>
+      <w:r>
+        <w:t xml:space="preserve"> .tiff files from CHELSA</w:t>
+      </w:r>
+    </w:p>
+    <w:p>
+      <w:r>
+        <w:t xml:space="preserve">- Birds of the World database from </w:t>
+      </w:r>
+      <w:proofErr w:type="spellStart"/>
+      <w:r>
+        <w:t>BirdLife</w:t>
+      </w:r>
+      <w:proofErr w:type="spellEnd"/>
+      <w:r>
+        <w:t xml:space="preserve"> International</w:t>
+      </w:r>
+    </w:p>
+    <w:p>
+      <w:r>
+        <w:t>- vector of species names for this study</w:t>
+      </w:r>
+      <w:r>
+        <w:t xml:space="preserve"> (e.g.,</w:t>
+      </w:r>
+      <w:r>
+        <w:t xml:space="preserve"> from </w:t>
+      </w:r>
+      <w:r>
+        <w:t>AVONET_final.csv)</w:t>
+      </w:r>
+    </w:p>
+    <w:p>
+      <w:r>
+        <w:t>- Tax_lookup</w:t>
+      </w:r>
+      <w:r>
+        <w:t>_BirdLife_eBird_BirdTree_Atlas_BOTW.csv</w:t>
+      </w:r>
+    </w:p>
+    <w:p/>
+    <w:p>
+      <w:pPr>
+        <w:pStyle w:val="Heading3"/>
+      </w:pPr>
+      <w:r>
+        <w:t>Produces the following files:</w:t>
+      </w:r>
+    </w:p>
+    <w:p>
+      <w:r>
+        <w:t xml:space="preserve">- </w:t>
+      </w:r>
+      <w:r>
+        <w:t>BOTW_TaxChecklist.csv</w:t>
+      </w:r>
+      <w:r>
+        <w:t xml:space="preserve"> (</w:t>
+      </w:r>
+      <w:proofErr w:type="spellStart"/>
+      <w:r>
+        <w:t>Taxonomic_checklist</w:t>
+      </w:r>
+      <w:proofErr w:type="spellEnd"/>
+      <w:r>
+        <w:t xml:space="preserve"> layer from BOTW)</w:t>
+      </w:r>
+    </w:p>
+    <w:p>
+      <w:r>
+        <w:t xml:space="preserve">- </w:t>
+      </w:r>
+      <w:proofErr w:type="spellStart"/>
+      <w:r>
+        <w:t>climate_stack_agg.rds</w:t>
+      </w:r>
+      <w:proofErr w:type="spellEnd"/>
+      <w:r>
+        <w:t xml:space="preserve"> (aggregated climate layers)</w:t>
+      </w:r>
+    </w:p>
+    <w:p>
+      <w:r>
+        <w:t xml:space="preserve">- </w:t>
+      </w:r>
+      <w:proofErr w:type="spellStart"/>
+      <w:r>
+        <w:t>BOTW_All_species.rds</w:t>
+      </w:r>
+      <w:proofErr w:type="spellEnd"/>
+      <w:r>
+        <w:t xml:space="preserve"> (just the </w:t>
+      </w:r>
+      <w:proofErr w:type="spellStart"/>
+      <w:r>
+        <w:t>All_species</w:t>
+      </w:r>
+      <w:proofErr w:type="spellEnd"/>
+      <w:r>
+        <w:t xml:space="preserve"> layer from BOTW saved as RDS)</w:t>
+      </w:r>
+    </w:p>
+    <w:p>
+      <w:r>
+        <w:t xml:space="preserve">- </w:t>
+      </w:r>
+      <w:proofErr w:type="spellStart"/>
+      <w:r>
+        <w:t>RangeSizeBOTW_df.rds</w:t>
+      </w:r>
+      <w:proofErr w:type="spellEnd"/>
+      <w:r>
+        <w:t xml:space="preserve"> (Range Size calculations from BOTW for each species)</w:t>
+      </w:r>
+    </w:p>
+    <w:p>
+      <w:r>
+        <w:t xml:space="preserve">- </w:t>
+      </w:r>
+      <w:proofErr w:type="spellStart"/>
+      <w:r>
+        <w:t>BirdLife_reduced.rds</w:t>
+      </w:r>
+      <w:proofErr w:type="spellEnd"/>
+      <w:r>
+        <w:t xml:space="preserve"> (</w:t>
+      </w:r>
+      <w:r>
+        <w:t>only species in our study)</w:t>
+      </w:r>
+    </w:p>
+    <w:p>
+      <w:r>
+        <w:t xml:space="preserve">- </w:t>
+      </w:r>
+      <w:proofErr w:type="spellStart"/>
+      <w:r>
+        <w:t>BirdLife.shp</w:t>
+      </w:r>
+      <w:proofErr w:type="spellEnd"/>
+      <w:r>
+        <w:t xml:space="preserve"> (shapefile of all global species ranges in the study)</w:t>
+      </w:r>
+    </w:p>
+    <w:p>
+      <w:r>
+        <w:t xml:space="preserve">- Folder: </w:t>
+      </w:r>
+      <w:proofErr w:type="spellStart"/>
+      <w:r>
+        <w:t>SpeciesData_climateNiche</w:t>
+      </w:r>
+      <w:proofErr w:type="spellEnd"/>
+      <w:r>
+        <w:t>/</w:t>
+      </w:r>
+      <w:proofErr w:type="spellStart"/>
+      <w:r>
+        <w:t>sp_rasters</w:t>
+      </w:r>
+      <w:proofErr w:type="spellEnd"/>
+      <w:r>
+        <w:t xml:space="preserve"> (1 raster for each species global range map)</w:t>
+      </w:r>
+    </w:p>
+    <w:p>
+      <w:r>
+        <w:t xml:space="preserve">- </w:t>
+      </w:r>
+      <w:proofErr w:type="spellStart"/>
+      <w:r>
+        <w:t>species_climate_df.rds</w:t>
+      </w:r>
+      <w:proofErr w:type="spellEnd"/>
+      <w:r>
+        <w:t xml:space="preserve"> (</w:t>
+      </w:r>
+      <w:r>
+        <w:t xml:space="preserve">data frame with </w:t>
+      </w:r>
+      <w:r>
+        <w:t>raw climate variables for each species occurrence)</w:t>
+      </w:r>
+    </w:p>
+    <w:p>
+      <w:r>
+        <w:t xml:space="preserve">- </w:t>
+      </w:r>
+      <w:proofErr w:type="spellStart"/>
+      <w:r>
+        <w:t>pca_all.rds</w:t>
+      </w:r>
+      <w:proofErr w:type="spellEnd"/>
+      <w:r>
+        <w:t xml:space="preserve"> (</w:t>
+      </w:r>
+      <w:r>
+        <w:t>list of all PCA objects for species predicted into climate space)</w:t>
+      </w:r>
+    </w:p>
+    <w:p>
+      <w:r>
+        <w:t xml:space="preserve">- </w:t>
+      </w:r>
+      <w:proofErr w:type="spellStart"/>
+      <w:r>
+        <w:t>Niches_df</w:t>
+      </w:r>
+      <w:proofErr w:type="spellEnd"/>
+      <w:r>
+        <w:t xml:space="preserve"> (</w:t>
+      </w:r>
+      <w:r>
+        <w:t xml:space="preserve">Data frame with all </w:t>
+      </w:r>
+      <w:proofErr w:type="spellStart"/>
+      <w:r>
+        <w:t>sds</w:t>
+      </w:r>
+      <w:proofErr w:type="spellEnd"/>
+      <w:r>
+        <w:t xml:space="preserve"> for PC1 and PC2 for all species)</w:t>
       </w:r>
     </w:p>
     <w:sectPr>
       <w:pgSz w:w="12240" w:h="15840"/>
       <w:pgMar w:top="1417" w:right="1417" w:bottom="1417" w:left="1417" w:header="720" w:footer="720" w:gutter="0"/>
       <w:cols w:space="720"/>
-      <w:docGrid w:linePitch="360"/>
     </w:sectPr>
   </w:body>
 </w:document>
+</file>
+
+<file path=word/comments.xml><?xml version="1.0" encoding="utf-8"?>
+<w:comments xmlns:wpc="http://schemas.microsoft.com/office/word/2010/wordprocessingCanvas" xmlns:cx="http://schemas.microsoft.com/office/drawing/2014/chartex" xmlns:cx1="http://schemas.microsoft.com/office/drawing/2015/9/8/chartex" xmlns:cx2="http://schemas.microsoft.com/office/drawing/2015/10/21/chartex" xmlns:cx3="http://schemas.microsoft.com/office/drawing/2016/5/9/chartex" xmlns:cx4="http://schemas.microsoft.com/office/drawing/2016/5/10/chartex" xmlns:cx5="http://schemas.microsoft.com/office/drawing/2016/5/11/chartex" xmlns:cx6="http://schemas.microsoft.com/office/drawing/2016/5/12/chartex" xmlns:cx7="http://schemas.microsoft.com/office/drawing/2016/5/13/chartex" xmlns:cx8="http://schemas.microsoft.com/office/drawing/2016/5/14/chartex" xmlns:mc="http://schemas.openxmlformats.org/markup-compatibility/2006" xmlns:aink="http://schemas.microsoft.com/office/drawing/2016/ink" xmlns:am3d="http://schemas.microsoft.com/office/drawing/2017/model3d" xmlns:o="urn:schemas-microsoft-com:office:office" xmlns:oel="http://schemas.microsoft.com/office/2019/extlst" xmlns:r="http://schemas.openxmlformats.org/officeDocument/2006/relationships" xmlns:m="http://schemas.openxmlformats.org/officeDocument/2006/math" xmlns:v="urn:schemas-microsoft-com:vml" xmlns:wp14="http://schemas.microsoft.com/office/word/2010/wordprocessingDrawing" xmlns:wp="http://schemas.openxmlformats.org/drawingml/2006/wordprocessingDrawing" xmlns:w10="urn:schemas-microsoft-com:office:word" xmlns:w="http://schemas.openxmlformats.org/wordprocessingml/2006/main" xmlns:w14="http://schemas.microsoft.com/office/word/2010/wordml" xmlns:w15="http://schemas.microsoft.com/office/word/2012/wordml" xmlns:w16cex="http://schemas.microsoft.com/office/word/2018/wordml/cex" xmlns:w16cid="http://schemas.microsoft.com/office/word/2016/wordml/cid" xmlns:w16="http://schemas.microsoft.com/office/word/2018/wordml" xmlns:w16sdtdh="http://schemas.microsoft.com/office/word/2020/wordml/sdtdatahash" xmlns:w16se="http://schemas.microsoft.com/office/word/2015/wordml/symex" xmlns:wpg="http://schemas.microsoft.com/office/word/2010/wordprocessingGroup" xmlns:wpi="http://schemas.microsoft.com/office/word/2010/wordprocessingInk" xmlns:wne="http://schemas.microsoft.com/office/word/2006/wordml" xmlns:wps="http://schemas.microsoft.com/office/word/2010/wordprocessingShape" mc:Ignorable="w14 w15 w16se w16cid w16 w16cex w16sdtdh wp14">
+  <w:comment w:id="0" w:author="Wölke Friederike" w:date="2024-03-18T16:36:00Z" w:initials="WF">
+    <w:p>
+      <w:pPr>
+        <w:pStyle w:val="CommentText"/>
+      </w:pPr>
+      <w:r>
+        <w:rPr>
+          <w:rStyle w:val="CommentReference"/>
+        </w:rPr>
+        <w:annotationRef/>
+      </w:r>
+      <w:r>
+        <w:rPr>
+          <w:lang w:val="de-DE"/>
+        </w:rPr>
+        <w:t xml:space="preserve">Cite both: </w:t>
+      </w:r>
+    </w:p>
+    <w:p>
+      <w:pPr>
+        <w:pStyle w:val="CommentText"/>
+      </w:pPr>
+      <w:r>
+        <w:rPr>
+          <w:lang w:val="de-DE"/>
+        </w:rPr>
+        <w:br/>
+      </w:r>
+      <w:r>
+        <w:rPr>
+          <w:color w:val="333333"/>
+          <w:highlight w:val="white"/>
+          <w:lang w:val="de-DE"/>
+        </w:rPr>
+        <w:t>Karger, D.N., Conrad, O., Böhner, J., Kawohl, T., Kreft, H., Soria-Auza, R.W., Zimmermann, N.E., Linder, P., Kessler, M. (2017). Climatologies at high resolution for the Earth land surface areas. </w:t>
+      </w:r>
+      <w:r>
+        <w:rPr>
+          <w:b/>
+          <w:bCs/>
+          <w:i/>
+          <w:iCs/>
+          <w:color w:val="333333"/>
+          <w:highlight w:val="white"/>
+          <w:lang w:val="de-DE"/>
+        </w:rPr>
+        <w:t>Scientific Data</w:t>
+      </w:r>
+      <w:r>
+        <w:rPr>
+          <w:color w:val="333333"/>
+          <w:highlight w:val="white"/>
+          <w:lang w:val="de-DE"/>
+        </w:rPr>
+        <w:t>. 4 170122. </w:t>
+      </w:r>
+      <w:hyperlink r:id="rId1" w:history="1">
+        <w:r>
+          <w:rPr>
+            <w:rStyle w:val="Hyperlink"/>
+            <w:highlight w:val="white"/>
+            <w:lang w:val="de-DE"/>
+          </w:rPr>
+          <w:t>https://doi.org/10.1038/sdata.2017.122</w:t>
+        </w:r>
+      </w:hyperlink>
+    </w:p>
+    <w:p>
+      <w:pPr>
+        <w:pStyle w:val="CommentText"/>
+      </w:pPr>
+    </w:p>
+    <w:p>
+      <w:pPr>
+        <w:pStyle w:val="CommentText"/>
+      </w:pPr>
+      <w:r>
+        <w:rPr>
+          <w:color w:val="333333"/>
+          <w:highlight w:val="white"/>
+          <w:lang w:val="de-DE"/>
+        </w:rPr>
+        <w:t>Karger D.N., Conrad, O., Böhner, J., Kawohl, T., Kreft, H., Soria-Auza, R.W., Zimmermann, N.E,, Linder, H.P., Kessler, M.. Data from: Climatologies at high resolution for the earth’s land surface areas. </w:t>
+      </w:r>
+      <w:r>
+        <w:rPr>
+          <w:b/>
+          <w:bCs/>
+          <w:i/>
+          <w:iCs/>
+          <w:color w:val="333333"/>
+          <w:highlight w:val="white"/>
+          <w:lang w:val="de-DE"/>
+        </w:rPr>
+        <w:t>Dryad Digital Repository.</w:t>
+      </w:r>
+      <w:hyperlink r:id="rId2" w:history="1">
+        <w:r>
+          <w:rPr>
+            <w:rStyle w:val="Hyperlink"/>
+            <w:highlight w:val="white"/>
+            <w:lang w:val="de-DE"/>
+          </w:rPr>
+          <w:t>http://dx.doi.org/doi:10.5061/dryad.kd1d4</w:t>
+        </w:r>
+      </w:hyperlink>
+    </w:p>
+  </w:comment>
+</w:comments>
+</file>
+
+<file path=word/commentsExtended.xml><?xml version="1.0" encoding="utf-8"?>
+<w15:commentsEx xmlns:wpc="http://schemas.microsoft.com/office/word/2010/wordprocessingCanvas" xmlns:cx="http://schemas.microsoft.com/office/drawing/2014/chartex" xmlns:cx1="http://schemas.microsoft.com/office/drawing/2015/9/8/chartex" xmlns:cx2="http://schemas.microsoft.com/office/drawing/2015/10/21/chartex" xmlns:cx3="http://schemas.microsoft.com/office/drawing/2016/5/9/chartex" xmlns:cx4="http://schemas.microsoft.com/office/drawing/2016/5/10/chartex" xmlns:cx5="http://schemas.microsoft.com/office/drawing/2016/5/11/chartex" xmlns:cx6="http://schemas.microsoft.com/office/drawing/2016/5/12/chartex" xmlns:cx7="http://schemas.microsoft.com/office/drawing/2016/5/13/chartex" xmlns:cx8="http://schemas.microsoft.com/office/drawing/2016/5/14/chartex" xmlns:mc="http://schemas.openxmlformats.org/markup-compatibility/2006" xmlns:aink="http://schemas.microsoft.com/office/drawing/2016/ink" xmlns:am3d="http://schemas.microsoft.com/office/drawing/2017/model3d" xmlns:o="urn:schemas-microsoft-com:office:office" xmlns:oel="http://schemas.microsoft.com/office/2019/extlst" xmlns:r="http://schemas.openxmlformats.org/officeDocument/2006/relationships" xmlns:m="http://schemas.openxmlformats.org/officeDocument/2006/math" xmlns:v="urn:schemas-microsoft-com:vml" xmlns:wp14="http://schemas.microsoft.com/office/word/2010/wordprocessingDrawing" xmlns:wp="http://schemas.openxmlformats.org/drawingml/2006/wordprocessingDrawing" xmlns:w10="urn:schemas-microsoft-com:office:word" xmlns:w="http://schemas.openxmlformats.org/wordprocessingml/2006/main" xmlns:w14="http://schemas.microsoft.com/office/word/2010/wordml" xmlns:w15="http://schemas.microsoft.com/office/word/2012/wordml" xmlns:w16cex="http://schemas.microsoft.com/office/word/2018/wordml/cex" xmlns:w16cid="http://schemas.microsoft.com/office/word/2016/wordml/cid" xmlns:w16="http://schemas.microsoft.com/office/word/2018/wordml" xmlns:w16sdtdh="http://schemas.microsoft.com/office/word/2020/wordml/sdtdatahash" xmlns:w16se="http://schemas.microsoft.com/office/word/2015/wordml/symex" xmlns:wpg="http://schemas.microsoft.com/office/word/2010/wordprocessingGroup" xmlns:wpi="http://schemas.microsoft.com/office/word/2010/wordprocessingInk" xmlns:wne="http://schemas.microsoft.com/office/word/2006/wordml" xmlns:wps="http://schemas.microsoft.com/office/word/2010/wordprocessingShape" mc:Ignorable="w14 w15 w16se w16cid w16 w16cex w16sdtdh wp14">
+  <w15:commentEx w15:paraId="01C562A3" w15:done="0"/>
+</w15:commentsEx>
+</file>
+
+<file path=word/commentsExtensible.xml><?xml version="1.0" encoding="utf-8"?>
+<w16cex:commentsExtensible xmlns:wpc="http://schemas.microsoft.com/office/word/2010/wordprocessingCanvas" xmlns:cx="http://schemas.microsoft.com/office/drawing/2014/chartex" xmlns:cx1="http://schemas.microsoft.com/office/drawing/2015/9/8/chartex" xmlns:cx2="http://schemas.microsoft.com/office/drawing/2015/10/21/chartex" xmlns:cx3="http://schemas.microsoft.com/office/drawing/2016/5/9/chartex" xmlns:cx4="http://schemas.microsoft.com/office/drawing/2016/5/10/chartex" xmlns:cx5="http://schemas.microsoft.com/office/drawing/2016/5/11/chartex" xmlns:cx6="http://schemas.microsoft.com/office/drawing/2016/5/12/chartex" xmlns:cx7="http://schemas.microsoft.com/office/drawing/2016/5/13/chartex" xmlns:cx8="http://schemas.microsoft.com/office/drawing/2016/5/14/chartex" xmlns:cr="http://schemas.microsoft.com/office/comments/2020/reactions" xmlns:mc="http://schemas.openxmlformats.org/markup-compatibility/2006" xmlns:aink="http://schemas.microsoft.com/office/drawing/2016/ink" xmlns:am3d="http://schemas.microsoft.com/office/drawing/2017/model3d" xmlns:o="urn:schemas-microsoft-com:office:office" xmlns:oel="http://schemas.microsoft.com/office/2019/extlst" xmlns:r="http://schemas.openxmlformats.org/officeDocument/2006/relationships" xmlns:m="http://schemas.openxmlformats.org/officeDocument/2006/math" xmlns:v="urn:schemas-microsoft-com:vml" xmlns:wp14="http://schemas.microsoft.com/office/word/2010/wordprocessingDrawing" xmlns:wp="http://schemas.openxmlformats.org/drawingml/2006/wordprocessingDrawing" xmlns:w10="urn:schemas-microsoft-com:office:word" xmlns:w="http://schemas.openxmlformats.org/wordprocessingml/2006/main" xmlns:w14="http://schemas.microsoft.com/office/word/2010/wordml" xmlns:w15="http://schemas.microsoft.com/office/word/2012/wordml" xmlns:w16cex="http://schemas.microsoft.com/office/word/2018/wordml/cex" xmlns:w16cid="http://schemas.microsoft.com/office/word/2016/wordml/cid" xmlns:w16="http://schemas.microsoft.com/office/word/2018/wordml" xmlns:w16sdtdh="http://schemas.microsoft.com/office/word/2020/wordml/sdtdatahash" xmlns:w16se="http://schemas.microsoft.com/office/word/2015/wordml/symex" xmlns:wpg="http://schemas.microsoft.com/office/word/2010/wordprocessingGroup" xmlns:wpi="http://schemas.microsoft.com/office/word/2010/wordprocessingInk" xmlns:wne="http://schemas.microsoft.com/office/word/2006/wordml" xmlns:wps="http://schemas.microsoft.com/office/word/2010/wordprocessingShape" mc:Ignorable="w14 w15 w16se w16cid w16 w16cex w16sdtdh cr wp14">
+  <w16cex:commentExtensible w16cex:durableId="28788B26" w16cex:dateUtc="2024-03-18T15:36:00Z"/>
+</w16cex:commentsExtensible>
+</file>
+
+<file path=word/commentsIds.xml><?xml version="1.0" encoding="utf-8"?>
+<w16cid:commentsIds xmlns:wpc="http://schemas.microsoft.com/office/word/2010/wordprocessingCanvas" xmlns:cx="http://schemas.microsoft.com/office/drawing/2014/chartex" xmlns:cx1="http://schemas.microsoft.com/office/drawing/2015/9/8/chartex" xmlns:cx2="http://schemas.microsoft.com/office/drawing/2015/10/21/chartex" xmlns:cx3="http://schemas.microsoft.com/office/drawing/2016/5/9/chartex" xmlns:cx4="http://schemas.microsoft.com/office/drawing/2016/5/10/chartex" xmlns:cx5="http://schemas.microsoft.com/office/drawing/2016/5/11/chartex" xmlns:cx6="http://schemas.microsoft.com/office/drawing/2016/5/12/chartex" xmlns:cx7="http://schemas.microsoft.com/office/drawing/2016/5/13/chartex" xmlns:cx8="http://schemas.microsoft.com/office/drawing/2016/5/14/chartex" xmlns:mc="http://schemas.openxmlformats.org/markup-compatibility/2006" xmlns:aink="http://schemas.microsoft.com/office/drawing/2016/ink" xmlns:am3d="http://schemas.microsoft.com/office/drawing/2017/model3d" xmlns:o="urn:schemas-microsoft-com:office:office" xmlns:oel="http://schemas.microsoft.com/office/2019/extlst" xmlns:r="http://schemas.openxmlformats.org/officeDocument/2006/relationships" xmlns:m="http://schemas.openxmlformats.org/officeDocument/2006/math" xmlns:v="urn:schemas-microsoft-com:vml" xmlns:wp14="http://schemas.microsoft.com/office/word/2010/wordprocessingDrawing" xmlns:wp="http://schemas.openxmlformats.org/drawingml/2006/wordprocessingDrawing" xmlns:w10="urn:schemas-microsoft-com:office:word" xmlns:w="http://schemas.openxmlformats.org/wordprocessingml/2006/main" xmlns:w14="http://schemas.microsoft.com/office/word/2010/wordml" xmlns:w15="http://schemas.microsoft.com/office/word/2012/wordml" xmlns:w16cex="http://schemas.microsoft.com/office/word/2018/wordml/cex" xmlns:w16cid="http://schemas.microsoft.com/office/word/2016/wordml/cid" xmlns:w16="http://schemas.microsoft.com/office/word/2018/wordml" xmlns:w16sdtdh="http://schemas.microsoft.com/office/word/2020/wordml/sdtdatahash" xmlns:w16se="http://schemas.microsoft.com/office/word/2015/wordml/symex" xmlns:wpg="http://schemas.microsoft.com/office/word/2010/wordprocessingGroup" xmlns:wpi="http://schemas.microsoft.com/office/word/2010/wordprocessingInk" xmlns:wne="http://schemas.microsoft.com/office/word/2006/wordml" xmlns:wps="http://schemas.microsoft.com/office/word/2010/wordprocessingShape" mc:Ignorable="w14 w15 w16se w16cid w16 w16cex w16sdtdh wp14">
+  <w16cid:commentId w16cid:paraId="01C562A3" w16cid:durableId="28788B26"/>
+</w16cid:commentsIds>
 </file>
 
 <file path=word/numbering.xml><?xml version="1.0" encoding="utf-8"?>
@@ -1777,6 +4741,119 @@
     </w:lvl>
   </w:abstractNum>
   <w:abstractNum w:abstractNumId="1" w15:restartNumberingAfterBreak="0">
+    <w:nsid w:val="0DC159F9"/>
+    <w:multiLevelType w:val="hybridMultilevel"/>
+    <w:tmpl w:val="C09CA5E0"/>
+    <w:lvl w:ilvl="0" w:tplc="04090001">
+      <w:start w:val="1"/>
+      <w:numFmt w:val="bullet"/>
+      <w:lvlText w:val=""/>
+      <w:lvlJc w:val="left"/>
+      <w:pPr>
+        <w:ind w:left="720" w:hanging="360"/>
+      </w:pPr>
+      <w:rPr>
+        <w:rFonts w:ascii="Symbol" w:hAnsi="Symbol" w:hint="default"/>
+      </w:rPr>
+    </w:lvl>
+    <w:lvl w:ilvl="1" w:tplc="04090003" w:tentative="1">
+      <w:start w:val="1"/>
+      <w:numFmt w:val="bullet"/>
+      <w:lvlText w:val="o"/>
+      <w:lvlJc w:val="left"/>
+      <w:pPr>
+        <w:ind w:left="1440" w:hanging="360"/>
+      </w:pPr>
+      <w:rPr>
+        <w:rFonts w:ascii="Courier New" w:hAnsi="Courier New" w:cs="Courier New" w:hint="default"/>
+      </w:rPr>
+    </w:lvl>
+    <w:lvl w:ilvl="2" w:tplc="04090005" w:tentative="1">
+      <w:start w:val="1"/>
+      <w:numFmt w:val="bullet"/>
+      <w:lvlText w:val=""/>
+      <w:lvlJc w:val="left"/>
+      <w:pPr>
+        <w:ind w:left="2160" w:hanging="360"/>
+      </w:pPr>
+      <w:rPr>
+        <w:rFonts w:ascii="Wingdings" w:hAnsi="Wingdings" w:hint="default"/>
+      </w:rPr>
+    </w:lvl>
+    <w:lvl w:ilvl="3" w:tplc="04090001" w:tentative="1">
+      <w:start w:val="1"/>
+      <w:numFmt w:val="bullet"/>
+      <w:lvlText w:val=""/>
+      <w:lvlJc w:val="left"/>
+      <w:pPr>
+        <w:ind w:left="2880" w:hanging="360"/>
+      </w:pPr>
+      <w:rPr>
+        <w:rFonts w:ascii="Symbol" w:hAnsi="Symbol" w:hint="default"/>
+      </w:rPr>
+    </w:lvl>
+    <w:lvl w:ilvl="4" w:tplc="04090003" w:tentative="1">
+      <w:start w:val="1"/>
+      <w:numFmt w:val="bullet"/>
+      <w:lvlText w:val="o"/>
+      <w:lvlJc w:val="left"/>
+      <w:pPr>
+        <w:ind w:left="3600" w:hanging="360"/>
+      </w:pPr>
+      <w:rPr>
+        <w:rFonts w:ascii="Courier New" w:hAnsi="Courier New" w:cs="Courier New" w:hint="default"/>
+      </w:rPr>
+    </w:lvl>
+    <w:lvl w:ilvl="5" w:tplc="04090005" w:tentative="1">
+      <w:start w:val="1"/>
+      <w:numFmt w:val="bullet"/>
+      <w:lvlText w:val=""/>
+      <w:lvlJc w:val="left"/>
+      <w:pPr>
+        <w:ind w:left="4320" w:hanging="360"/>
+      </w:pPr>
+      <w:rPr>
+        <w:rFonts w:ascii="Wingdings" w:hAnsi="Wingdings" w:hint="default"/>
+      </w:rPr>
+    </w:lvl>
+    <w:lvl w:ilvl="6" w:tplc="04090001" w:tentative="1">
+      <w:start w:val="1"/>
+      <w:numFmt w:val="bullet"/>
+      <w:lvlText w:val=""/>
+      <w:lvlJc w:val="left"/>
+      <w:pPr>
+        <w:ind w:left="5040" w:hanging="360"/>
+      </w:pPr>
+      <w:rPr>
+        <w:rFonts w:ascii="Symbol" w:hAnsi="Symbol" w:hint="default"/>
+      </w:rPr>
+    </w:lvl>
+    <w:lvl w:ilvl="7" w:tplc="04090003" w:tentative="1">
+      <w:start w:val="1"/>
+      <w:numFmt w:val="bullet"/>
+      <w:lvlText w:val="o"/>
+      <w:lvlJc w:val="left"/>
+      <w:pPr>
+        <w:ind w:left="5760" w:hanging="360"/>
+      </w:pPr>
+      <w:rPr>
+        <w:rFonts w:ascii="Courier New" w:hAnsi="Courier New" w:cs="Courier New" w:hint="default"/>
+      </w:rPr>
+    </w:lvl>
+    <w:lvl w:ilvl="8" w:tplc="04090005" w:tentative="1">
+      <w:start w:val="1"/>
+      <w:numFmt w:val="bullet"/>
+      <w:lvlText w:val=""/>
+      <w:lvlJc w:val="left"/>
+      <w:pPr>
+        <w:ind w:left="6480" w:hanging="360"/>
+      </w:pPr>
+      <w:rPr>
+        <w:rFonts w:ascii="Wingdings" w:hAnsi="Wingdings" w:hint="default"/>
+      </w:rPr>
+    </w:lvl>
+  </w:abstractNum>
+  <w:abstractNum w:abstractNumId="2" w15:restartNumberingAfterBreak="0">
     <w:nsid w:val="118E1666"/>
     <w:multiLevelType w:val="hybridMultilevel"/>
     <w:tmpl w:val="1624C5C8"/>
@@ -1888,7 +4965,7 @@
       </w:rPr>
     </w:lvl>
   </w:abstractNum>
-  <w:abstractNum w:abstractNumId="2" w15:restartNumberingAfterBreak="0">
+  <w:abstractNum w:abstractNumId="3" w15:restartNumberingAfterBreak="0">
     <w:nsid w:val="14BD3EB0"/>
     <w:multiLevelType w:val="hybridMultilevel"/>
     <w:tmpl w:val="5B9AA316"/>
@@ -2001,7 +5078,7 @@
       </w:rPr>
     </w:lvl>
   </w:abstractNum>
-  <w:abstractNum w:abstractNumId="3" w15:restartNumberingAfterBreak="0">
+  <w:abstractNum w:abstractNumId="4" w15:restartNumberingAfterBreak="0">
     <w:nsid w:val="2078412F"/>
     <w:multiLevelType w:val="hybridMultilevel"/>
     <w:tmpl w:val="0698657C"/>
@@ -2113,120 +5190,232 @@
       </w:rPr>
     </w:lvl>
   </w:abstractNum>
-  <w:abstractNum w:abstractNumId="4" w15:restartNumberingAfterBreak="0">
+  <w:abstractNum w:abstractNumId="5" w15:restartNumberingAfterBreak="0">
+    <w:nsid w:val="222647B8"/>
+    <w:multiLevelType w:val="hybridMultilevel"/>
+    <w:tmpl w:val="3E5CD64C"/>
+    <w:lvl w:ilvl="0" w:tplc="121AB29A">
+      <w:numFmt w:val="bullet"/>
+      <w:lvlText w:val="-"/>
+      <w:lvlJc w:val="left"/>
+      <w:pPr>
+        <w:ind w:left="360" w:hanging="360"/>
+      </w:pPr>
+      <w:rPr>
+        <w:rFonts w:ascii="Aptos" w:eastAsiaTheme="minorHAnsi" w:hAnsi="Aptos" w:cstheme="minorBidi" w:hint="default"/>
+      </w:rPr>
+    </w:lvl>
+    <w:lvl w:ilvl="1" w:tplc="04090003" w:tentative="1">
+      <w:start w:val="1"/>
+      <w:numFmt w:val="bullet"/>
+      <w:lvlText w:val="o"/>
+      <w:lvlJc w:val="left"/>
+      <w:pPr>
+        <w:ind w:left="1080" w:hanging="360"/>
+      </w:pPr>
+      <w:rPr>
+        <w:rFonts w:ascii="Courier New" w:hAnsi="Courier New" w:cs="Courier New" w:hint="default"/>
+      </w:rPr>
+    </w:lvl>
+    <w:lvl w:ilvl="2" w:tplc="04090005" w:tentative="1">
+      <w:start w:val="1"/>
+      <w:numFmt w:val="bullet"/>
+      <w:lvlText w:val=""/>
+      <w:lvlJc w:val="left"/>
+      <w:pPr>
+        <w:ind w:left="1800" w:hanging="360"/>
+      </w:pPr>
+      <w:rPr>
+        <w:rFonts w:ascii="Wingdings" w:hAnsi="Wingdings" w:hint="default"/>
+      </w:rPr>
+    </w:lvl>
+    <w:lvl w:ilvl="3" w:tplc="04090001" w:tentative="1">
+      <w:start w:val="1"/>
+      <w:numFmt w:val="bullet"/>
+      <w:lvlText w:val=""/>
+      <w:lvlJc w:val="left"/>
+      <w:pPr>
+        <w:ind w:left="2520" w:hanging="360"/>
+      </w:pPr>
+      <w:rPr>
+        <w:rFonts w:ascii="Symbol" w:hAnsi="Symbol" w:hint="default"/>
+      </w:rPr>
+    </w:lvl>
+    <w:lvl w:ilvl="4" w:tplc="04090003" w:tentative="1">
+      <w:start w:val="1"/>
+      <w:numFmt w:val="bullet"/>
+      <w:lvlText w:val="o"/>
+      <w:lvlJc w:val="left"/>
+      <w:pPr>
+        <w:ind w:left="3240" w:hanging="360"/>
+      </w:pPr>
+      <w:rPr>
+        <w:rFonts w:ascii="Courier New" w:hAnsi="Courier New" w:cs="Courier New" w:hint="default"/>
+      </w:rPr>
+    </w:lvl>
+    <w:lvl w:ilvl="5" w:tplc="04090005" w:tentative="1">
+      <w:start w:val="1"/>
+      <w:numFmt w:val="bullet"/>
+      <w:lvlText w:val=""/>
+      <w:lvlJc w:val="left"/>
+      <w:pPr>
+        <w:ind w:left="3960" w:hanging="360"/>
+      </w:pPr>
+      <w:rPr>
+        <w:rFonts w:ascii="Wingdings" w:hAnsi="Wingdings" w:hint="default"/>
+      </w:rPr>
+    </w:lvl>
+    <w:lvl w:ilvl="6" w:tplc="04090001" w:tentative="1">
+      <w:start w:val="1"/>
+      <w:numFmt w:val="bullet"/>
+      <w:lvlText w:val=""/>
+      <w:lvlJc w:val="left"/>
+      <w:pPr>
+        <w:ind w:left="4680" w:hanging="360"/>
+      </w:pPr>
+      <w:rPr>
+        <w:rFonts w:ascii="Symbol" w:hAnsi="Symbol" w:hint="default"/>
+      </w:rPr>
+    </w:lvl>
+    <w:lvl w:ilvl="7" w:tplc="04090003" w:tentative="1">
+      <w:start w:val="1"/>
+      <w:numFmt w:val="bullet"/>
+      <w:lvlText w:val="o"/>
+      <w:lvlJc w:val="left"/>
+      <w:pPr>
+        <w:ind w:left="5400" w:hanging="360"/>
+      </w:pPr>
+      <w:rPr>
+        <w:rFonts w:ascii="Courier New" w:hAnsi="Courier New" w:cs="Courier New" w:hint="default"/>
+      </w:rPr>
+    </w:lvl>
+    <w:lvl w:ilvl="8" w:tplc="04090005" w:tentative="1">
+      <w:start w:val="1"/>
+      <w:numFmt w:val="bullet"/>
+      <w:lvlText w:val=""/>
+      <w:lvlJc w:val="left"/>
+      <w:pPr>
+        <w:ind w:left="6120" w:hanging="360"/>
+      </w:pPr>
+      <w:rPr>
+        <w:rFonts w:ascii="Wingdings" w:hAnsi="Wingdings" w:hint="default"/>
+      </w:rPr>
+    </w:lvl>
+  </w:abstractNum>
+  <w:abstractNum w:abstractNumId="6" w15:restartNumberingAfterBreak="0">
     <w:nsid w:val="30084F36"/>
     <w:multiLevelType w:val="hybridMultilevel"/>
-    <w:tmpl w:val="17AEF4CA"/>
-    <w:lvl w:ilvl="0" w:tplc="04090001">
+    <w:tmpl w:val="A0F42C7E"/>
+    <w:lvl w:ilvl="0" w:tplc="2790075A">
+      <w:start w:val="1"/>
+      <w:numFmt w:val="decimal"/>
+      <w:lvlText w:val="%1)"/>
+      <w:lvlJc w:val="left"/>
+      <w:pPr>
+        <w:ind w:left="360" w:hanging="360"/>
+      </w:pPr>
+      <w:rPr>
+        <w:rFonts w:asciiTheme="minorHAnsi" w:eastAsiaTheme="minorHAnsi" w:hAnsiTheme="minorHAnsi" w:cstheme="minorBidi"/>
+      </w:rPr>
+    </w:lvl>
+    <w:lvl w:ilvl="1" w:tplc="04090003" w:tentative="1">
+      <w:start w:val="1"/>
+      <w:numFmt w:val="bullet"/>
+      <w:lvlText w:val="o"/>
+      <w:lvlJc w:val="left"/>
+      <w:pPr>
+        <w:ind w:left="1080" w:hanging="360"/>
+      </w:pPr>
+      <w:rPr>
+        <w:rFonts w:ascii="Courier New" w:hAnsi="Courier New" w:cs="Courier New" w:hint="default"/>
+      </w:rPr>
+    </w:lvl>
+    <w:lvl w:ilvl="2" w:tplc="04090005" w:tentative="1">
+      <w:start w:val="1"/>
+      <w:numFmt w:val="bullet"/>
+      <w:lvlText w:val=""/>
+      <w:lvlJc w:val="left"/>
+      <w:pPr>
+        <w:ind w:left="1800" w:hanging="360"/>
+      </w:pPr>
+      <w:rPr>
+        <w:rFonts w:ascii="Wingdings" w:hAnsi="Wingdings" w:hint="default"/>
+      </w:rPr>
+    </w:lvl>
+    <w:lvl w:ilvl="3" w:tplc="04090001" w:tentative="1">
       <w:start w:val="1"/>
       <w:numFmt w:val="bullet"/>
       <w:lvlText w:val=""/>
       <w:lvlJc w:val="left"/>
       <w:pPr>
-        <w:ind w:left="360" w:hanging="360"/>
+        <w:ind w:left="2520" w:hanging="360"/>
       </w:pPr>
       <w:rPr>
         <w:rFonts w:ascii="Symbol" w:hAnsi="Symbol" w:hint="default"/>
       </w:rPr>
     </w:lvl>
-    <w:lvl w:ilvl="1" w:tplc="04090003" w:tentative="1">
+    <w:lvl w:ilvl="4" w:tplc="04090003" w:tentative="1">
       <w:start w:val="1"/>
       <w:numFmt w:val="bullet"/>
       <w:lvlText w:val="o"/>
       <w:lvlJc w:val="left"/>
       <w:pPr>
-        <w:ind w:left="1080" w:hanging="360"/>
+        <w:ind w:left="3240" w:hanging="360"/>
       </w:pPr>
       <w:rPr>
         <w:rFonts w:ascii="Courier New" w:hAnsi="Courier New" w:cs="Courier New" w:hint="default"/>
       </w:rPr>
     </w:lvl>
-    <w:lvl w:ilvl="2" w:tplc="04090005" w:tentative="1">
+    <w:lvl w:ilvl="5" w:tplc="04090005" w:tentative="1">
       <w:start w:val="1"/>
       <w:numFmt w:val="bullet"/>
       <w:lvlText w:val=""/>
       <w:lvlJc w:val="left"/>
       <w:pPr>
-        <w:ind w:left="1800" w:hanging="360"/>
+        <w:ind w:left="3960" w:hanging="360"/>
       </w:pPr>
       <w:rPr>
         <w:rFonts w:ascii="Wingdings" w:hAnsi="Wingdings" w:hint="default"/>
       </w:rPr>
     </w:lvl>
-    <w:lvl w:ilvl="3" w:tplc="04090001" w:tentative="1">
+    <w:lvl w:ilvl="6" w:tplc="04090001" w:tentative="1">
       <w:start w:val="1"/>
       <w:numFmt w:val="bullet"/>
       <w:lvlText w:val=""/>
       <w:lvlJc w:val="left"/>
       <w:pPr>
-        <w:ind w:left="2520" w:hanging="360"/>
+        <w:ind w:left="4680" w:hanging="360"/>
       </w:pPr>
       <w:rPr>
         <w:rFonts w:ascii="Symbol" w:hAnsi="Symbol" w:hint="default"/>
       </w:rPr>
     </w:lvl>
-    <w:lvl w:ilvl="4" w:tplc="04090003" w:tentative="1">
+    <w:lvl w:ilvl="7" w:tplc="04090003" w:tentative="1">
       <w:start w:val="1"/>
       <w:numFmt w:val="bullet"/>
       <w:lvlText w:val="o"/>
       <w:lvlJc w:val="left"/>
       <w:pPr>
-        <w:ind w:left="3240" w:hanging="360"/>
+        <w:ind w:left="5400" w:hanging="360"/>
       </w:pPr>
       <w:rPr>
         <w:rFonts w:ascii="Courier New" w:hAnsi="Courier New" w:cs="Courier New" w:hint="default"/>
       </w:rPr>
     </w:lvl>
-    <w:lvl w:ilvl="5" w:tplc="04090005" w:tentative="1">
+    <w:lvl w:ilvl="8" w:tplc="04090005" w:tentative="1">
       <w:start w:val="1"/>
       <w:numFmt w:val="bullet"/>
       <w:lvlText w:val=""/>
       <w:lvlJc w:val="left"/>
       <w:pPr>
-        <w:ind w:left="3960" w:hanging="360"/>
+        <w:ind w:left="6120" w:hanging="360"/>
       </w:pPr>
       <w:rPr>
         <w:rFonts w:ascii="Wingdings" w:hAnsi="Wingdings" w:hint="default"/>
       </w:rPr>
     </w:lvl>
-    <w:lvl w:ilvl="6" w:tplc="04090001" w:tentative="1">
-      <w:start w:val="1"/>
-      <w:numFmt w:val="bullet"/>
-      <w:lvlText w:val=""/>
-      <w:lvlJc w:val="left"/>
-      <w:pPr>
-        <w:ind w:left="4680" w:hanging="360"/>
-      </w:pPr>
-      <w:rPr>
-        <w:rFonts w:ascii="Symbol" w:hAnsi="Symbol" w:hint="default"/>
-      </w:rPr>
-    </w:lvl>
-    <w:lvl w:ilvl="7" w:tplc="04090003" w:tentative="1">
-      <w:start w:val="1"/>
-      <w:numFmt w:val="bullet"/>
-      <w:lvlText w:val="o"/>
-      <w:lvlJc w:val="left"/>
-      <w:pPr>
-        <w:ind w:left="5400" w:hanging="360"/>
-      </w:pPr>
-      <w:rPr>
-        <w:rFonts w:ascii="Courier New" w:hAnsi="Courier New" w:cs="Courier New" w:hint="default"/>
-      </w:rPr>
-    </w:lvl>
-    <w:lvl w:ilvl="8" w:tplc="04090005" w:tentative="1">
-      <w:start w:val="1"/>
-      <w:numFmt w:val="bullet"/>
-      <w:lvlText w:val=""/>
-      <w:lvlJc w:val="left"/>
-      <w:pPr>
-        <w:ind w:left="6120" w:hanging="360"/>
-      </w:pPr>
-      <w:rPr>
-        <w:rFonts w:ascii="Wingdings" w:hAnsi="Wingdings" w:hint="default"/>
-      </w:rPr>
-    </w:lvl>
   </w:abstractNum>
-  <w:abstractNum w:abstractNumId="5" w15:restartNumberingAfterBreak="0">
+  <w:abstractNum w:abstractNumId="7" w15:restartNumberingAfterBreak="0">
     <w:nsid w:val="30EF6BF7"/>
     <w:multiLevelType w:val="hybridMultilevel"/>
     <w:tmpl w:val="46386340"/>
@@ -2339,7 +5528,7 @@
       </w:rPr>
     </w:lvl>
   </w:abstractNum>
-  <w:abstractNum w:abstractNumId="6" w15:restartNumberingAfterBreak="0">
+  <w:abstractNum w:abstractNumId="8" w15:restartNumberingAfterBreak="0">
     <w:nsid w:val="34502CEB"/>
     <w:multiLevelType w:val="hybridMultilevel"/>
     <w:tmpl w:val="D818BF38"/>
@@ -2452,7 +5641,7 @@
       </w:rPr>
     </w:lvl>
   </w:abstractNum>
-  <w:abstractNum w:abstractNumId="7" w15:restartNumberingAfterBreak="0">
+  <w:abstractNum w:abstractNumId="9" w15:restartNumberingAfterBreak="0">
     <w:nsid w:val="37D92F93"/>
     <w:multiLevelType w:val="hybridMultilevel"/>
     <w:tmpl w:val="BE9C1BBC"/>
@@ -2564,7 +5753,120 @@
       </w:rPr>
     </w:lvl>
   </w:abstractNum>
-  <w:abstractNum w:abstractNumId="8" w15:restartNumberingAfterBreak="0">
+  <w:abstractNum w:abstractNumId="10" w15:restartNumberingAfterBreak="0">
+    <w:nsid w:val="3AD95B57"/>
+    <w:multiLevelType w:val="hybridMultilevel"/>
+    <w:tmpl w:val="C3682A12"/>
+    <w:lvl w:ilvl="0" w:tplc="04090001">
+      <w:start w:val="1"/>
+      <w:numFmt w:val="bullet"/>
+      <w:lvlText w:val=""/>
+      <w:lvlJc w:val="left"/>
+      <w:pPr>
+        <w:ind w:left="360" w:hanging="360"/>
+      </w:pPr>
+      <w:rPr>
+        <w:rFonts w:ascii="Symbol" w:hAnsi="Symbol" w:hint="default"/>
+      </w:rPr>
+    </w:lvl>
+    <w:lvl w:ilvl="1" w:tplc="FFFFFFFF" w:tentative="1">
+      <w:start w:val="1"/>
+      <w:numFmt w:val="bullet"/>
+      <w:lvlText w:val="o"/>
+      <w:lvlJc w:val="left"/>
+      <w:pPr>
+        <w:ind w:left="1080" w:hanging="360"/>
+      </w:pPr>
+      <w:rPr>
+        <w:rFonts w:ascii="Courier New" w:hAnsi="Courier New" w:cs="Courier New" w:hint="default"/>
+      </w:rPr>
+    </w:lvl>
+    <w:lvl w:ilvl="2" w:tplc="FFFFFFFF" w:tentative="1">
+      <w:start w:val="1"/>
+      <w:numFmt w:val="bullet"/>
+      <w:lvlText w:val=""/>
+      <w:lvlJc w:val="left"/>
+      <w:pPr>
+        <w:ind w:left="1800" w:hanging="360"/>
+      </w:pPr>
+      <w:rPr>
+        <w:rFonts w:ascii="Wingdings" w:hAnsi="Wingdings" w:hint="default"/>
+      </w:rPr>
+    </w:lvl>
+    <w:lvl w:ilvl="3" w:tplc="FFFFFFFF" w:tentative="1">
+      <w:start w:val="1"/>
+      <w:numFmt w:val="bullet"/>
+      <w:lvlText w:val=""/>
+      <w:lvlJc w:val="left"/>
+      <w:pPr>
+        <w:ind w:left="2520" w:hanging="360"/>
+      </w:pPr>
+      <w:rPr>
+        <w:rFonts w:ascii="Symbol" w:hAnsi="Symbol" w:hint="default"/>
+      </w:rPr>
+    </w:lvl>
+    <w:lvl w:ilvl="4" w:tplc="FFFFFFFF" w:tentative="1">
+      <w:start w:val="1"/>
+      <w:numFmt w:val="bullet"/>
+      <w:lvlText w:val="o"/>
+      <w:lvlJc w:val="left"/>
+      <w:pPr>
+        <w:ind w:left="3240" w:hanging="360"/>
+      </w:pPr>
+      <w:rPr>
+        <w:rFonts w:ascii="Courier New" w:hAnsi="Courier New" w:cs="Courier New" w:hint="default"/>
+      </w:rPr>
+    </w:lvl>
+    <w:lvl w:ilvl="5" w:tplc="FFFFFFFF" w:tentative="1">
+      <w:start w:val="1"/>
+      <w:numFmt w:val="bullet"/>
+      <w:lvlText w:val=""/>
+      <w:lvlJc w:val="left"/>
+      <w:pPr>
+        <w:ind w:left="3960" w:hanging="360"/>
+      </w:pPr>
+      <w:rPr>
+        <w:rFonts w:ascii="Wingdings" w:hAnsi="Wingdings" w:hint="default"/>
+      </w:rPr>
+    </w:lvl>
+    <w:lvl w:ilvl="6" w:tplc="FFFFFFFF" w:tentative="1">
+      <w:start w:val="1"/>
+      <w:numFmt w:val="bullet"/>
+      <w:lvlText w:val=""/>
+      <w:lvlJc w:val="left"/>
+      <w:pPr>
+        <w:ind w:left="4680" w:hanging="360"/>
+      </w:pPr>
+      <w:rPr>
+        <w:rFonts w:ascii="Symbol" w:hAnsi="Symbol" w:hint="default"/>
+      </w:rPr>
+    </w:lvl>
+    <w:lvl w:ilvl="7" w:tplc="FFFFFFFF" w:tentative="1">
+      <w:start w:val="1"/>
+      <w:numFmt w:val="bullet"/>
+      <w:lvlText w:val="o"/>
+      <w:lvlJc w:val="left"/>
+      <w:pPr>
+        <w:ind w:left="5400" w:hanging="360"/>
+      </w:pPr>
+      <w:rPr>
+        <w:rFonts w:ascii="Courier New" w:hAnsi="Courier New" w:cs="Courier New" w:hint="default"/>
+      </w:rPr>
+    </w:lvl>
+    <w:lvl w:ilvl="8" w:tplc="FFFFFFFF" w:tentative="1">
+      <w:start w:val="1"/>
+      <w:numFmt w:val="bullet"/>
+      <w:lvlText w:val=""/>
+      <w:lvlJc w:val="left"/>
+      <w:pPr>
+        <w:ind w:left="6120" w:hanging="360"/>
+      </w:pPr>
+      <w:rPr>
+        <w:rFonts w:ascii="Wingdings" w:hAnsi="Wingdings" w:hint="default"/>
+      </w:rPr>
+    </w:lvl>
+  </w:abstractNum>
+  <w:abstractNum w:abstractNumId="11" w15:restartNumberingAfterBreak="0">
     <w:nsid w:val="442A3AC5"/>
     <w:multiLevelType w:val="hybridMultilevel"/>
     <w:tmpl w:val="A9F0F5B8"/>
@@ -2677,7 +5979,7 @@
       </w:rPr>
     </w:lvl>
   </w:abstractNum>
-  <w:abstractNum w:abstractNumId="9" w15:restartNumberingAfterBreak="0">
+  <w:abstractNum w:abstractNumId="12" w15:restartNumberingAfterBreak="0">
     <w:nsid w:val="54C670CF"/>
     <w:multiLevelType w:val="hybridMultilevel"/>
     <w:tmpl w:val="2354AA72"/>
@@ -2790,7 +6092,7 @@
       </w:rPr>
     </w:lvl>
   </w:abstractNum>
-  <w:abstractNum w:abstractNumId="10" w15:restartNumberingAfterBreak="0">
+  <w:abstractNum w:abstractNumId="13" w15:restartNumberingAfterBreak="0">
     <w:nsid w:val="55FE3B69"/>
     <w:multiLevelType w:val="hybridMultilevel"/>
     <w:tmpl w:val="D1789CDA"/>
@@ -2902,7 +6204,7 @@
       </w:rPr>
     </w:lvl>
   </w:abstractNum>
-  <w:abstractNum w:abstractNumId="11" w15:restartNumberingAfterBreak="0">
+  <w:abstractNum w:abstractNumId="14" w15:restartNumberingAfterBreak="0">
     <w:nsid w:val="6EF4509C"/>
     <w:multiLevelType w:val="hybridMultilevel"/>
     <w:tmpl w:val="7D1E891C"/>
@@ -3015,7 +6317,7 @@
       </w:rPr>
     </w:lvl>
   </w:abstractNum>
-  <w:abstractNum w:abstractNumId="12" w15:restartNumberingAfterBreak="0">
+  <w:abstractNum w:abstractNumId="15" w15:restartNumberingAfterBreak="0">
     <w:nsid w:val="7DD80E55"/>
     <w:multiLevelType w:val="hybridMultilevel"/>
     <w:tmpl w:val="5F24813A"/>
@@ -3128,45 +6430,62 @@
     </w:lvl>
   </w:abstractNum>
   <w:num w:numId="1" w16cid:durableId="1225407589">
-    <w:abstractNumId w:val="3"/>
+    <w:abstractNumId w:val="4"/>
   </w:num>
   <w:num w:numId="2" w16cid:durableId="2099717084">
-    <w:abstractNumId w:val="10"/>
+    <w:abstractNumId w:val="13"/>
   </w:num>
   <w:num w:numId="3" w16cid:durableId="1554848495">
-    <w:abstractNumId w:val="11"/>
+    <w:abstractNumId w:val="14"/>
   </w:num>
   <w:num w:numId="4" w16cid:durableId="146702233">
-    <w:abstractNumId w:val="1"/>
+    <w:abstractNumId w:val="2"/>
   </w:num>
   <w:num w:numId="5" w16cid:durableId="144514257">
     <w:abstractNumId w:val="0"/>
   </w:num>
   <w:num w:numId="6" w16cid:durableId="853492995">
+    <w:abstractNumId w:val="8"/>
+  </w:num>
+  <w:num w:numId="7" w16cid:durableId="2124955634">
+    <w:abstractNumId w:val="9"/>
+  </w:num>
+  <w:num w:numId="8" w16cid:durableId="2107455223">
+    <w:abstractNumId w:val="15"/>
+  </w:num>
+  <w:num w:numId="9" w16cid:durableId="2075928071">
+    <w:abstractNumId w:val="3"/>
+  </w:num>
+  <w:num w:numId="10" w16cid:durableId="1443453535">
+    <w:abstractNumId w:val="11"/>
+  </w:num>
+  <w:num w:numId="11" w16cid:durableId="1752194836">
+    <w:abstractNumId w:val="12"/>
+  </w:num>
+  <w:num w:numId="12" w16cid:durableId="1894005724">
+    <w:abstractNumId w:val="7"/>
+  </w:num>
+  <w:num w:numId="13" w16cid:durableId="1634869184">
     <w:abstractNumId w:val="6"/>
   </w:num>
-  <w:num w:numId="7" w16cid:durableId="2124955634">
-    <w:abstractNumId w:val="7"/>
+  <w:num w:numId="14" w16cid:durableId="1243836957">
+    <w:abstractNumId w:val="1"/>
   </w:num>
-  <w:num w:numId="8" w16cid:durableId="2107455223">
-    <w:abstractNumId w:val="12"/>
-  </w:num>
-  <w:num w:numId="9" w16cid:durableId="2075928071">
-    <w:abstractNumId w:val="2"/>
-  </w:num>
-  <w:num w:numId="10" w16cid:durableId="1443453535">
-    <w:abstractNumId w:val="8"/>
-  </w:num>
-  <w:num w:numId="11" w16cid:durableId="1752194836">
-    <w:abstractNumId w:val="9"/>
-  </w:num>
-  <w:num w:numId="12" w16cid:durableId="1894005724">
+  <w:num w:numId="15" w16cid:durableId="754012098">
     <w:abstractNumId w:val="5"/>
   </w:num>
-  <w:num w:numId="13" w16cid:durableId="1634869184">
-    <w:abstractNumId w:val="4"/>
+  <w:num w:numId="16" w16cid:durableId="1961299020">
+    <w:abstractNumId w:val="10"/>
   </w:num>
 </w:numbering>
+</file>
+
+<file path=word/people.xml><?xml version="1.0" encoding="utf-8"?>
+<w15:people xmlns:wpc="http://schemas.microsoft.com/office/word/2010/wordprocessingCanvas" xmlns:cx="http://schemas.microsoft.com/office/drawing/2014/chartex" xmlns:cx1="http://schemas.microsoft.com/office/drawing/2015/9/8/chartex" xmlns:cx2="http://schemas.microsoft.com/office/drawing/2015/10/21/chartex" xmlns:cx3="http://schemas.microsoft.com/office/drawing/2016/5/9/chartex" xmlns:cx4="http://schemas.microsoft.com/office/drawing/2016/5/10/chartex" xmlns:cx5="http://schemas.microsoft.com/office/drawing/2016/5/11/chartex" xmlns:cx6="http://schemas.microsoft.com/office/drawing/2016/5/12/chartex" xmlns:cx7="http://schemas.microsoft.com/office/drawing/2016/5/13/chartex" xmlns:cx8="http://schemas.microsoft.com/office/drawing/2016/5/14/chartex" xmlns:mc="http://schemas.openxmlformats.org/markup-compatibility/2006" xmlns:aink="http://schemas.microsoft.com/office/drawing/2016/ink" xmlns:am3d="http://schemas.microsoft.com/office/drawing/2017/model3d" xmlns:o="urn:schemas-microsoft-com:office:office" xmlns:oel="http://schemas.microsoft.com/office/2019/extlst" xmlns:r="http://schemas.openxmlformats.org/officeDocument/2006/relationships" xmlns:m="http://schemas.openxmlformats.org/officeDocument/2006/math" xmlns:v="urn:schemas-microsoft-com:vml" xmlns:wp14="http://schemas.microsoft.com/office/word/2010/wordprocessingDrawing" xmlns:wp="http://schemas.openxmlformats.org/drawingml/2006/wordprocessingDrawing" xmlns:w10="urn:schemas-microsoft-com:office:word" xmlns:w="http://schemas.openxmlformats.org/wordprocessingml/2006/main" xmlns:w14="http://schemas.microsoft.com/office/word/2010/wordml" xmlns:w15="http://schemas.microsoft.com/office/word/2012/wordml" xmlns:w16cex="http://schemas.microsoft.com/office/word/2018/wordml/cex" xmlns:w16cid="http://schemas.microsoft.com/office/word/2016/wordml/cid" xmlns:w16="http://schemas.microsoft.com/office/word/2018/wordml" xmlns:w16sdtdh="http://schemas.microsoft.com/office/word/2020/wordml/sdtdatahash" xmlns:w16se="http://schemas.microsoft.com/office/word/2015/wordml/symex" xmlns:wpg="http://schemas.microsoft.com/office/word/2010/wordprocessingGroup" xmlns:wpi="http://schemas.microsoft.com/office/word/2010/wordprocessingInk" xmlns:wne="http://schemas.microsoft.com/office/word/2006/wordml" xmlns:wps="http://schemas.microsoft.com/office/word/2010/wordprocessingShape" mc:Ignorable="w14 w15 w16se w16cid w16 w16cex w16sdtdh wp14">
+  <w15:person w15:author="Wölke Friederike">
+    <w15:presenceInfo w15:providerId="AD" w15:userId="S::wolke@fzp.czu.cz::69d941ad-20a3-44bf-bc0e-e0219766b24c"/>
+  </w15:person>
+</w15:people>
 </file>
 
 <file path=word/styles.xml><?xml version="1.0" encoding="utf-8"?>
@@ -3769,7 +7088,6 @@
   <w:style w:type="character" w:default="1" w:styleId="DefaultParagraphFont">
     <w:name w:val="Default Paragraph Font"/>
     <w:uiPriority w:val="1"/>
-    <w:semiHidden/>
     <w:unhideWhenUsed/>
   </w:style>
   <w:style w:type="table" w:default="1" w:styleId="TableNormal">
@@ -4161,6 +7479,95 @@
       </w:tblBorders>
     </w:tblPr>
   </w:style>
+  <w:style w:type="character" w:styleId="CommentReference">
+    <w:name w:val="annotation reference"/>
+    <w:basedOn w:val="DefaultParagraphFont"/>
+    <w:uiPriority w:val="99"/>
+    <w:semiHidden/>
+    <w:unhideWhenUsed/>
+    <w:rsid w:val="002E783C"/>
+    <w:rPr>
+      <w:sz w:val="16"/>
+      <w:szCs w:val="16"/>
+    </w:rPr>
+  </w:style>
+  <w:style w:type="paragraph" w:styleId="CommentText">
+    <w:name w:val="annotation text"/>
+    <w:basedOn w:val="Normal"/>
+    <w:link w:val="CommentTextChar"/>
+    <w:uiPriority w:val="99"/>
+    <w:unhideWhenUsed/>
+    <w:rsid w:val="002E783C"/>
+    <w:pPr>
+      <w:spacing w:line="240" w:lineRule="auto"/>
+    </w:pPr>
+    <w:rPr>
+      <w:sz w:val="20"/>
+      <w:szCs w:val="20"/>
+    </w:rPr>
+  </w:style>
+  <w:style w:type="character" w:customStyle="1" w:styleId="CommentTextChar">
+    <w:name w:val="Comment Text Char"/>
+    <w:basedOn w:val="DefaultParagraphFont"/>
+    <w:link w:val="CommentText"/>
+    <w:uiPriority w:val="99"/>
+    <w:rsid w:val="002E783C"/>
+    <w:rPr>
+      <w:sz w:val="20"/>
+      <w:szCs w:val="20"/>
+    </w:rPr>
+  </w:style>
+  <w:style w:type="paragraph" w:styleId="CommentSubject">
+    <w:name w:val="annotation subject"/>
+    <w:basedOn w:val="CommentText"/>
+    <w:next w:val="CommentText"/>
+    <w:link w:val="CommentSubjectChar"/>
+    <w:uiPriority w:val="99"/>
+    <w:semiHidden/>
+    <w:unhideWhenUsed/>
+    <w:rsid w:val="002E783C"/>
+    <w:rPr>
+      <w:b/>
+      <w:bCs/>
+    </w:rPr>
+  </w:style>
+  <w:style w:type="character" w:customStyle="1" w:styleId="CommentSubjectChar">
+    <w:name w:val="Comment Subject Char"/>
+    <w:basedOn w:val="CommentTextChar"/>
+    <w:link w:val="CommentSubject"/>
+    <w:uiPriority w:val="99"/>
+    <w:semiHidden/>
+    <w:rsid w:val="002E783C"/>
+    <w:rPr>
+      <w:b/>
+      <w:bCs/>
+      <w:sz w:val="20"/>
+      <w:szCs w:val="20"/>
+    </w:rPr>
+  </w:style>
+  <w:style w:type="character" w:styleId="Hyperlink">
+    <w:name w:val="Hyperlink"/>
+    <w:basedOn w:val="DefaultParagraphFont"/>
+    <w:uiPriority w:val="99"/>
+    <w:unhideWhenUsed/>
+    <w:rsid w:val="002E783C"/>
+    <w:rPr>
+      <w:color w:val="467886" w:themeColor="hyperlink"/>
+      <w:u w:val="single"/>
+    </w:rPr>
+  </w:style>
+  <w:style w:type="character" w:styleId="UnresolvedMention">
+    <w:name w:val="Unresolved Mention"/>
+    <w:basedOn w:val="DefaultParagraphFont"/>
+    <w:uiPriority w:val="99"/>
+    <w:semiHidden/>
+    <w:unhideWhenUsed/>
+    <w:rsid w:val="002E783C"/>
+    <w:rPr>
+      <w:color w:val="605E5C"/>
+      <w:shd w:val="clear" w:color="auto" w:fill="E1DFDD"/>
+    </w:rPr>
+  </w:style>
 </w:styles>
 </file>
 

</xml_diff>